<commit_message>
fix: links and tech stack
</commit_message>
<xml_diff>
--- a/NITT_TNP_Resume/AkashJaiswal_NITT_Resume.docx
+++ b/NITT_TNP_Resume/AkashJaiswal_NITT_Resume.docx
@@ -762,7 +762,7 @@
                                     <pic:cNvPicPr/>
                                   </pic:nvPicPr>
                                   <pic:blipFill>
-                                    <a:blip r:embed="rId13">
+                                    <a:blip r:embed="rId14">
                                       <a:extLst>
                                         <a:ext uri="{28A0092B-C50C-407E-A947-70E740481C1C}">
                                           <a14:useLocalDpi xmlns:a14="http://schemas.microsoft.com/office/drawing/2010/main" val="0"/>
@@ -1737,7 +1737,7 @@
         </w:rPr>
         <w:t xml:space="preserve">for </w:t>
       </w:r>
-      <w:hyperlink r:id="rId14" w:history="1">
+      <w:hyperlink r:id="rId15" w:history="1">
         <w:r>
           <w:rPr>
             <w:rStyle w:val="Hyperlink"/>
@@ -1799,7 +1799,7 @@
         </w:rPr>
         <w:t xml:space="preserve">Completed </w:t>
       </w:r>
-      <w:hyperlink r:id="rId15" w:history="1">
+      <w:hyperlink r:id="rId16" w:history="1">
         <w:proofErr w:type="spellStart"/>
         <w:r>
           <w:rPr>
@@ -1808,9 +1808,81 @@
             <w:b/>
             <w:bCs/>
           </w:rPr>
-          <w:t>KWoC</w:t>
+          <w:t>K</w:t>
+        </w:r>
+        <w:r>
+          <w:rPr>
+            <w:rStyle w:val="Hyperlink"/>
+            <w:rFonts w:ascii="Lato" w:eastAsia="Lato" w:hAnsi="Lato" w:cs="Lato"/>
+            <w:b/>
+            <w:bCs/>
+          </w:rPr>
+          <w:t>hragpur</w:t>
         </w:r>
         <w:proofErr w:type="spellEnd"/>
+        <w:r>
+          <w:rPr>
+            <w:rStyle w:val="Hyperlink"/>
+            <w:rFonts w:ascii="Lato" w:eastAsia="Lato" w:hAnsi="Lato" w:cs="Lato"/>
+            <w:b/>
+            <w:bCs/>
+          </w:rPr>
+          <w:t xml:space="preserve"> </w:t>
+        </w:r>
+        <w:r>
+          <w:rPr>
+            <w:rStyle w:val="Hyperlink"/>
+            <w:rFonts w:ascii="Lato" w:eastAsia="Lato" w:hAnsi="Lato" w:cs="Lato"/>
+            <w:b/>
+            <w:bCs/>
+          </w:rPr>
+          <w:t>W</w:t>
+        </w:r>
+        <w:r>
+          <w:rPr>
+            <w:rStyle w:val="Hyperlink"/>
+            <w:rFonts w:ascii="Lato" w:eastAsia="Lato" w:hAnsi="Lato" w:cs="Lato"/>
+            <w:b/>
+            <w:bCs/>
+          </w:rPr>
+          <w:t xml:space="preserve">inter </w:t>
+        </w:r>
+        <w:r>
+          <w:rPr>
+            <w:rStyle w:val="Hyperlink"/>
+            <w:rFonts w:ascii="Lato" w:eastAsia="Lato" w:hAnsi="Lato" w:cs="Lato"/>
+            <w:b/>
+            <w:bCs/>
+          </w:rPr>
+          <w:t>o</w:t>
+        </w:r>
+        <w:r>
+          <w:rPr>
+            <w:rStyle w:val="Hyperlink"/>
+            <w:rFonts w:ascii="Lato" w:eastAsia="Lato" w:hAnsi="Lato" w:cs="Lato"/>
+            <w:b/>
+            <w:bCs/>
+          </w:rPr>
+          <w:t xml:space="preserve">f </w:t>
+        </w:r>
+        <w:r>
+          <w:rPr>
+            <w:rStyle w:val="Hyperlink"/>
+            <w:rFonts w:ascii="Lato" w:eastAsia="Lato" w:hAnsi="Lato" w:cs="Lato"/>
+            <w:b/>
+            <w:bCs/>
+          </w:rPr>
+          <w:t>C</w:t>
+        </w:r>
+        <w:r>
+          <w:rPr>
+            <w:rStyle w:val="Hyperlink"/>
+            <w:rFonts w:ascii="Lato" w:eastAsia="Lato" w:hAnsi="Lato" w:cs="Lato"/>
+            <w:b/>
+            <w:bCs/>
+          </w:rPr>
+          <w:t>ode</w:t>
+        </w:r>
         <w:r>
           <w:rPr>
             <w:rStyle w:val="Hyperlink"/>
@@ -1823,7 +1895,10 @@
       </w:hyperlink>
       <w:r>
         <w:rPr>
-          <w:rFonts w:ascii="Lato" w:eastAsia="Lato" w:hAnsi="Lato" w:cs="Lato"/>
+          <w:rStyle w:val="Hyperlink"/>
+          <w:rFonts w:ascii="Lato" w:eastAsia="Lato" w:hAnsi="Lato" w:cs="Lato"/>
+          <w:b/>
+          <w:bCs/>
         </w:rPr>
         <w:t xml:space="preserve"> </w:t>
       </w:r>
@@ -1843,20 +1918,23 @@
         <w:rPr>
           <w:rFonts w:ascii="Lato" w:eastAsia="Lato" w:hAnsi="Lato" w:cs="Lato"/>
         </w:rPr>
-        <w:t>+ projects contributions and 4k</w:t>
-      </w:r>
-      <w:r>
-        <w:rPr>
-          <w:rFonts w:ascii="Lato" w:eastAsia="Lato" w:hAnsi="Lato" w:cs="Lato"/>
-        </w:rPr>
-        <w:t>+</w:t>
-      </w:r>
-      <w:r>
-        <w:rPr>
-          <w:rFonts w:ascii="Lato" w:eastAsia="Lato" w:hAnsi="Lato" w:cs="Lato"/>
-        </w:rPr>
-        <w:t xml:space="preserve"> lines code changes.</w:t>
-      </w:r>
+        <w:t>+ projects contributions.</w:t>
+      </w:r>
+      <w:r>
+        <w:rPr>
+          <w:rFonts w:ascii="Lato" w:eastAsia="Lato" w:hAnsi="Lato" w:cs="Lato"/>
+        </w:rPr>
+        <w:t xml:space="preserve"> </w:t>
+      </w:r>
+      <w:hyperlink r:id="rId17" w:history="1">
+        <w:r>
+          <w:rPr>
+            <w:rStyle w:val="Hyperlink"/>
+            <w:rFonts w:ascii="Lato" w:eastAsia="Lato" w:hAnsi="Lato" w:cs="Lato"/>
+          </w:rPr>
+          <w:t>Details</w:t>
+        </w:r>
+      </w:hyperlink>
     </w:p>
     <w:p>
       <w:pPr>
@@ -1967,14 +2045,17 @@
         </w:rPr>
         <w:t xml:space="preserve">seurs conducted by </w:t>
       </w:r>
-      <w:r>
-        <w:rPr>
-          <w:rFonts w:ascii="Lato" w:eastAsia="Lato" w:hAnsi="Lato" w:cs="Lato"/>
-          <w:b/>
-          <w:bCs/>
-        </w:rPr>
-        <w:t>Spider – R&amp;D Club of NIT Trichy | 2021</w:t>
-      </w:r>
+      <w:hyperlink r:id="rId18" w:history="1">
+        <w:r>
+          <w:rPr>
+            <w:rStyle w:val="Hyperlink"/>
+            <w:rFonts w:ascii="Lato" w:eastAsia="Lato" w:hAnsi="Lato" w:cs="Lato"/>
+            <w:b/>
+            <w:bCs/>
+          </w:rPr>
+          <w:t>Spider – R&amp;D Club of NIT Trichy | 2021</w:t>
+        </w:r>
+      </w:hyperlink>
     </w:p>
     <w:p>
       <w:pPr>
@@ -2007,32 +2088,37 @@
         </w:rPr>
         <w:t xml:space="preserve"> </w:t>
       </w:r>
-      <w:r>
-        <w:rPr>
-          <w:rFonts w:ascii="Lato" w:hAnsi="Lato"/>
-          <w:b/>
-          <w:bCs/>
-        </w:rPr>
-        <w:t xml:space="preserve">Global Rank 194 </w:t>
-      </w:r>
-      <w:proofErr w:type="spellStart"/>
-      <w:r>
-        <w:rPr>
-          <w:rFonts w:ascii="Lato" w:hAnsi="Lato"/>
-          <w:b/>
-          <w:bCs/>
-        </w:rPr>
-        <w:t>Div</w:t>
-      </w:r>
-      <w:proofErr w:type="spellEnd"/>
-      <w:r>
-        <w:rPr>
-          <w:rFonts w:ascii="Lato" w:hAnsi="Lato"/>
-          <w:b/>
-          <w:bCs/>
-        </w:rPr>
-        <w:t xml:space="preserve"> 2</w:t>
-      </w:r>
+      <w:hyperlink r:id="rId19" w:history="1">
+        <w:r>
+          <w:rPr>
+            <w:rStyle w:val="Hyperlink"/>
+            <w:rFonts w:ascii="Lato" w:hAnsi="Lato"/>
+            <w:b/>
+            <w:bCs/>
+          </w:rPr>
+          <w:t xml:space="preserve">Global Rank 194 </w:t>
+        </w:r>
+        <w:proofErr w:type="spellStart"/>
+        <w:r>
+          <w:rPr>
+            <w:rStyle w:val="Hyperlink"/>
+            <w:rFonts w:ascii="Lato" w:hAnsi="Lato"/>
+            <w:b/>
+            <w:bCs/>
+          </w:rPr>
+          <w:t>Div</w:t>
+        </w:r>
+        <w:proofErr w:type="spellEnd"/>
+        <w:r>
+          <w:rPr>
+            <w:rStyle w:val="Hyperlink"/>
+            <w:rFonts w:ascii="Lato" w:hAnsi="Lato"/>
+            <w:b/>
+            <w:bCs/>
+          </w:rPr>
+          <w:t xml:space="preserve"> 2</w:t>
+        </w:r>
+      </w:hyperlink>
       <w:r>
         <w:rPr>
           <w:rFonts w:ascii="Lato" w:hAnsi="Lato"/>
@@ -2067,8 +2153,33 @@
         <w:rPr>
           <w:rFonts w:ascii="Lato" w:eastAsia="Lato" w:hAnsi="Lato" w:cs="Lato"/>
         </w:rPr>
-        <w:t>2nd</w:t>
-      </w:r>
+        <w:t xml:space="preserve">2nd prize in </w:t>
+      </w:r>
+      <w:hyperlink r:id="rId20" w:history="1">
+        <w:r>
+          <w:rPr>
+            <w:rStyle w:val="Hyperlink"/>
+            <w:rFonts w:ascii="Lato" w:eastAsia="Lato" w:hAnsi="Lato" w:cs="Lato"/>
+          </w:rPr>
+          <w:t xml:space="preserve">Covalent </w:t>
+        </w:r>
+        <w:proofErr w:type="spellStart"/>
+        <w:r>
+          <w:rPr>
+            <w:rStyle w:val="Hyperlink"/>
+            <w:rFonts w:ascii="Lato" w:eastAsia="Lato" w:hAnsi="Lato" w:cs="Lato"/>
+          </w:rPr>
+          <w:t>Compedition</w:t>
+        </w:r>
+        <w:proofErr w:type="spellEnd"/>
+        <w:r>
+          <w:rPr>
+            <w:rStyle w:val="Hyperlink"/>
+            <w:rFonts w:ascii="Lato" w:eastAsia="Lato" w:hAnsi="Lato" w:cs="Lato"/>
+          </w:rPr>
+          <w:t xml:space="preserve"> (Technical Bounty)</w:t>
+        </w:r>
+      </w:hyperlink>
       <w:r>
         <w:rPr>
           <w:rFonts w:ascii="Lato" w:eastAsia="Lato" w:hAnsi="Lato" w:cs="Lato"/>
@@ -2078,48 +2189,38 @@
       <w:r>
         <w:rPr>
           <w:rFonts w:ascii="Lato" w:eastAsia="Lato" w:hAnsi="Lato" w:cs="Lato"/>
-        </w:rPr>
-        <w:t>prize</w:t>
-      </w:r>
-      <w:r>
-        <w:rPr>
-          <w:rFonts w:ascii="Lato" w:eastAsia="Lato" w:hAnsi="Lato" w:cs="Lato"/>
-        </w:rPr>
-        <w:t xml:space="preserve"> </w:t>
-      </w:r>
-      <w:r>
-        <w:rPr>
-          <w:rFonts w:ascii="Lato" w:eastAsia="Lato" w:hAnsi="Lato" w:cs="Lato"/>
-        </w:rPr>
-        <w:t xml:space="preserve">in </w:t>
-      </w:r>
-      <w:r>
-        <w:rPr>
-          <w:rFonts w:ascii="Lato" w:eastAsia="Lato" w:hAnsi="Lato" w:cs="Lato"/>
-        </w:rPr>
-        <w:t xml:space="preserve">Covalent </w:t>
-      </w:r>
-      <w:proofErr w:type="spellStart"/>
-      <w:r>
-        <w:rPr>
-          <w:rFonts w:ascii="Lato" w:eastAsia="Lato" w:hAnsi="Lato" w:cs="Lato"/>
-        </w:rPr>
-        <w:t>Compedition</w:t>
-      </w:r>
-      <w:proofErr w:type="spellEnd"/>
-      <w:r>
-        <w:rPr>
-          <w:rFonts w:ascii="Lato" w:eastAsia="Lato" w:hAnsi="Lato" w:cs="Lato"/>
-        </w:rPr>
-        <w:t xml:space="preserve"> (Technical Bounty) </w:t>
-      </w:r>
-      <w:r>
-        <w:rPr>
-          <w:rFonts w:ascii="Lato" w:eastAsia="Lato" w:hAnsi="Lato" w:cs="Lato"/>
           <w:b/>
           <w:bCs/>
         </w:rPr>
         <w:t>Inter NIT CONCLAVE-X 2022</w:t>
+      </w:r>
+      <w:r>
+        <w:rPr>
+          <w:rFonts w:ascii="Lato" w:eastAsia="Lato" w:hAnsi="Lato" w:cs="Lato"/>
+          <w:b/>
+          <w:bCs/>
+        </w:rPr>
+        <w:t xml:space="preserve">. </w:t>
+      </w:r>
+      <w:r>
+        <w:rPr>
+          <w:rFonts w:ascii="Lato" w:eastAsia="Lato" w:hAnsi="Lato" w:cs="Lato"/>
+        </w:rPr>
+        <w:t xml:space="preserve">Created a </w:t>
+      </w:r>
+      <w:r>
+        <w:rPr>
+          <w:rFonts w:ascii="Lato" w:eastAsia="Lato" w:hAnsi="Lato" w:cs="Lato"/>
+          <w:b/>
+          <w:bCs/>
+        </w:rPr>
+        <w:t>NFT Crypto sheet</w:t>
+      </w:r>
+      <w:r>
+        <w:rPr>
+          <w:rFonts w:ascii="Lato" w:eastAsia="Lato" w:hAnsi="Lato" w:cs="Lato"/>
+        </w:rPr>
+        <w:t xml:space="preserve"> for NFT data using Covalent APIs.</w:t>
       </w:r>
     </w:p>
     <w:p>
@@ -2246,10 +2347,6 @@
     <w:p>
       <w:pPr>
         <w:pStyle w:val="ListParagraph"/>
-        <w:numPr>
-          <w:ilvl w:val="0"/>
-          <w:numId w:val="1"/>
-        </w:numPr>
         <w:tabs>
           <w:tab w:val="left" w:pos="0"/>
         </w:tabs>
@@ -2267,62 +2364,6 @@
           <w:docGrid w:linePitch="360"/>
         </w:sectPr>
       </w:pPr>
-      <w:r>
-        <w:rPr>
-          <w:rFonts w:ascii="Lato" w:hAnsi="Lato"/>
-        </w:rPr>
-        <w:t>Two times q</w:t>
-      </w:r>
-      <w:r>
-        <w:rPr>
-          <w:rFonts w:ascii="Lato" w:hAnsi="Lato"/>
-        </w:rPr>
-        <w:t xml:space="preserve">ualified Stage 2 of </w:t>
-      </w:r>
-      <w:r>
-        <w:rPr>
-          <w:rFonts w:ascii="Lato" w:hAnsi="Lato"/>
-          <w:b/>
-          <w:bCs/>
-        </w:rPr>
-        <w:t>Zonal Cyber Olympiad</w:t>
-      </w:r>
-      <w:r>
-        <w:rPr>
-          <w:rFonts w:ascii="Lato" w:hAnsi="Lato"/>
-        </w:rPr>
-        <w:t xml:space="preserve"> </w:t>
-      </w:r>
-      <w:r>
-        <w:rPr>
-          <w:rFonts w:ascii="Lato" w:hAnsi="Lato"/>
-        </w:rPr>
-        <w:t>in y</w:t>
-      </w:r>
-      <w:r>
-        <w:rPr>
-          <w:rFonts w:ascii="Lato" w:hAnsi="Lato"/>
-        </w:rPr>
-        <w:t xml:space="preserve">ear </w:t>
-      </w:r>
-      <w:r>
-        <w:rPr>
-          <w:rFonts w:ascii="Lato" w:hAnsi="Lato"/>
-        </w:rPr>
-        <w:t>2018 and 2019</w:t>
-      </w:r>
-      <w:r>
-        <w:rPr>
-          <w:rFonts w:ascii="Lato" w:hAnsi="Lato"/>
-        </w:rPr>
-        <w:t xml:space="preserve"> conducted by IARCS</w:t>
-      </w:r>
-      <w:r>
-        <w:rPr>
-          <w:rFonts w:ascii="Lato" w:hAnsi="Lato"/>
-        </w:rPr>
-        <w:t>.</w:t>
-      </w:r>
     </w:p>
     <w:p>
       <w:pPr>
@@ -2590,7 +2631,7 @@
         </w:rPr>
         <w:t xml:space="preserve">Started the </w:t>
       </w:r>
-      <w:hyperlink r:id="rId16" w:history="1">
+      <w:hyperlink r:id="rId21" w:history="1">
         <w:r>
           <w:rPr>
             <w:rStyle w:val="Hyperlink"/>
@@ -2881,7 +2922,7 @@
         </w:rPr>
         <w:t xml:space="preserve"> </w:t>
       </w:r>
-      <w:hyperlink r:id="rId17" w:history="1">
+      <w:hyperlink r:id="rId22" w:history="1">
         <w:proofErr w:type="spellStart"/>
         <w:r>
           <w:rPr>
@@ -3145,27 +3186,13 @@
         <w:rPr>
           <w:rFonts w:ascii="Lato" w:eastAsia="Lato" w:hAnsi="Lato" w:cs="Lato"/>
         </w:rPr>
-        <w:t xml:space="preserve">Tech slack – </w:t>
-      </w:r>
-      <w:proofErr w:type="gramStart"/>
-      <w:r>
-        <w:rPr>
-          <w:rFonts w:ascii="Lato" w:eastAsia="Lato" w:hAnsi="Lato" w:cs="Lato"/>
-        </w:rPr>
-        <w:t>Flutter</w:t>
-      </w:r>
-      <w:r>
-        <w:rPr>
-          <w:rFonts w:ascii="Lato" w:eastAsia="Lato" w:hAnsi="Lato" w:cs="Lato"/>
-        </w:rPr>
-        <w:t>,  MongoDB</w:t>
-      </w:r>
-      <w:proofErr w:type="gramEnd"/>
-      <w:r>
-        <w:rPr>
-          <w:rFonts w:ascii="Lato" w:eastAsia="Lato" w:hAnsi="Lato" w:cs="Lato"/>
-        </w:rPr>
-        <w:t xml:space="preserve"> and NodeJS</w:t>
+        <w:t>Tech slack – Flutter</w:t>
+      </w:r>
+      <w:r>
+        <w:rPr>
+          <w:rFonts w:ascii="Lato" w:eastAsia="Lato" w:hAnsi="Lato" w:cs="Lato"/>
+        </w:rPr>
+        <w:t>, MongoDB and NodeJS</w:t>
       </w:r>
     </w:p>
     <w:p>
@@ -3334,7 +3361,7 @@
         </w:rPr>
         <w:t xml:space="preserve"> </w:t>
       </w:r>
-      <w:hyperlink r:id="rId18" w:history="1">
+      <w:hyperlink r:id="rId23" w:history="1">
         <w:r>
           <w:rPr>
             <w:rStyle w:val="Hyperlink"/>
@@ -3809,15 +3836,78 @@
           <w:rFonts w:ascii="Lato" w:hAnsi="Lato"/>
         </w:rPr>
       </w:pPr>
-      <w:proofErr w:type="spellStart"/>
-      <w:r>
-        <w:rPr>
-          <w:rFonts w:ascii="Lato" w:hAnsi="Lato"/>
-          <w:b/>
-        </w:rPr>
-        <w:t>DWoC</w:t>
-      </w:r>
-      <w:proofErr w:type="spellEnd"/>
+      <w:r>
+        <w:rPr>
+          <w:rFonts w:ascii="Lato" w:hAnsi="Lato"/>
+          <w:b/>
+        </w:rPr>
+        <w:t>D</w:t>
+      </w:r>
+      <w:r>
+        <w:rPr>
+          <w:rFonts w:ascii="Lato" w:hAnsi="Lato"/>
+          <w:b/>
+        </w:rPr>
+        <w:t xml:space="preserve">elta </w:t>
+      </w:r>
+      <w:r>
+        <w:rPr>
+          <w:rFonts w:ascii="Lato" w:hAnsi="Lato"/>
+          <w:b/>
+        </w:rPr>
+        <w:t>W</w:t>
+      </w:r>
+      <w:r>
+        <w:rPr>
+          <w:rFonts w:ascii="Lato" w:hAnsi="Lato"/>
+          <w:b/>
+        </w:rPr>
+        <w:t xml:space="preserve">inter </w:t>
+      </w:r>
+      <w:r>
+        <w:rPr>
+          <w:rFonts w:ascii="Lato" w:hAnsi="Lato"/>
+          <w:b/>
+        </w:rPr>
+        <w:t>o</w:t>
+      </w:r>
+      <w:r>
+        <w:rPr>
+          <w:rFonts w:ascii="Lato" w:hAnsi="Lato"/>
+          <w:b/>
+        </w:rPr>
+        <w:t xml:space="preserve">f </w:t>
+      </w:r>
+      <w:proofErr w:type="gramStart"/>
+      <w:r>
+        <w:rPr>
+          <w:rFonts w:ascii="Lato" w:hAnsi="Lato"/>
+          <w:b/>
+        </w:rPr>
+        <w:t>C</w:t>
+      </w:r>
+      <w:r>
+        <w:rPr>
+          <w:rFonts w:ascii="Lato" w:hAnsi="Lato"/>
+          <w:b/>
+        </w:rPr>
+        <w:t>ode</w:t>
+      </w:r>
+      <w:r>
+        <w:rPr>
+          <w:rFonts w:ascii="Lato" w:hAnsi="Lato"/>
+          <w:b/>
+        </w:rPr>
+        <w:t xml:space="preserve">  </w:t>
+      </w:r>
+      <w:r>
+        <w:rPr>
+          <w:rFonts w:ascii="Lato" w:hAnsi="Lato"/>
+          <w:b/>
+        </w:rPr>
+        <w:t>:</w:t>
+      </w:r>
+      <w:proofErr w:type="gramEnd"/>
       <w:r>
         <w:rPr>
           <w:rFonts w:ascii="Lato" w:hAnsi="Lato"/>
@@ -3825,30 +3915,7 @@
         </w:rPr>
         <w:t xml:space="preserve"> </w:t>
       </w:r>
-      <w:proofErr w:type="gramStart"/>
-      <w:r>
-        <w:rPr>
-          <w:rFonts w:ascii="Lato" w:hAnsi="Lato"/>
-          <w:b/>
-        </w:rPr>
-        <w:t xml:space="preserve">Website </w:t>
-      </w:r>
-      <w:r>
-        <w:rPr>
-          <w:rFonts w:ascii="Lato" w:hAnsi="Lato"/>
-          <w:b/>
-        </w:rPr>
-        <w:t>:</w:t>
-      </w:r>
-      <w:proofErr w:type="gramEnd"/>
-      <w:r>
-        <w:rPr>
-          <w:rFonts w:ascii="Lato" w:hAnsi="Lato"/>
-          <w:b/>
-        </w:rPr>
-        <w:t xml:space="preserve"> </w:t>
-      </w:r>
-      <w:hyperlink r:id="rId19" w:history="1">
+      <w:hyperlink r:id="rId24" w:history="1">
         <w:r>
           <w:rPr>
             <w:rStyle w:val="Hyperlink"/>
@@ -3919,13 +3986,6 @@
           <w:rFonts w:ascii="Lato" w:hAnsi="Lato"/>
           <w:b/>
         </w:rPr>
-        <w:tab/>
-      </w:r>
-      <w:r>
-        <w:rPr>
-          <w:rFonts w:ascii="Lato" w:hAnsi="Lato"/>
-          <w:b/>
-        </w:rPr>
         <w:t xml:space="preserve">  </w:t>
       </w:r>
       <w:r>
@@ -4239,7 +4299,7 @@
         </w:rPr>
         <w:t xml:space="preserve"> </w:t>
       </w:r>
-      <w:hyperlink r:id="rId20" w:history="1">
+      <w:hyperlink r:id="rId25" w:history="1">
         <w:r>
           <w:rPr>
             <w:rStyle w:val="Hyperlink"/>
@@ -4389,16 +4449,14 @@
         </w:rPr>
         <w:t xml:space="preserve"> Used Google analytics and Google </w:t>
       </w:r>
-      <w:proofErr w:type="spellStart"/>
-      <w:r>
-        <w:rPr>
-          <w:rFonts w:ascii="Lato" w:hAnsi="Lato"/>
-          <w:sz w:val="20"/>
-          <w:szCs w:val="20"/>
-        </w:rPr>
-        <w:t>Admob</w:t>
-      </w:r>
-      <w:proofErr w:type="spellEnd"/>
+      <w:r>
+        <w:rPr>
+          <w:rFonts w:ascii="Lato" w:hAnsi="Lato"/>
+          <w:sz w:val="20"/>
+          <w:szCs w:val="20"/>
+        </w:rPr>
+        <w:t>Ad mob</w:t>
+      </w:r>
       <w:r>
         <w:rPr>
           <w:rFonts w:ascii="Lato" w:hAnsi="Lato"/>
@@ -4536,7 +4594,17 @@
           <w:sz w:val="28"/>
           <w:szCs w:val="28"/>
         </w:rPr>
-        <w:t>Technical Skills and Certifications</w:t>
+        <w:t xml:space="preserve">Technical Skills and </w:t>
+      </w:r>
+      <w:r>
+        <w:rPr>
+          <w:rFonts w:ascii="Lato" w:eastAsia="Lato" w:hAnsi="Lato" w:cs="Lato"/>
+          <w:b/>
+          <w:bCs/>
+          <w:sz w:val="28"/>
+          <w:szCs w:val="28"/>
+        </w:rPr>
+        <w:t>Profile Links</w:t>
       </w:r>
     </w:p>
     <w:p>
@@ -4550,17 +4618,23 @@
         <w:ind w:right="270"/>
         <w:rPr>
           <w:rFonts w:ascii="Lato" w:eastAsia="Lato" w:hAnsi="Lato" w:cs="Lato"/>
-        </w:rPr>
-      </w:pPr>
-      <w:r>
-        <w:rPr>
-          <w:rFonts w:ascii="Lato" w:eastAsia="Lato" w:hAnsi="Lato" w:cs="Lato"/>
+          <w:sz w:val="20"/>
+          <w:szCs w:val="20"/>
+        </w:rPr>
+      </w:pPr>
+      <w:r>
+        <w:rPr>
+          <w:rFonts w:ascii="Lato" w:eastAsia="Lato" w:hAnsi="Lato" w:cs="Lato"/>
+          <w:sz w:val="20"/>
+          <w:szCs w:val="20"/>
         </w:rPr>
         <w:t>Programming Languages</w:t>
       </w:r>
       <w:r>
         <w:rPr>
           <w:rFonts w:ascii="Lato" w:eastAsia="Lato" w:hAnsi="Lato" w:cs="Lato"/>
+          <w:sz w:val="20"/>
+          <w:szCs w:val="20"/>
         </w:rPr>
         <w:t xml:space="preserve">       </w:t>
       </w:r>
@@ -4568,12 +4642,16 @@
       <w:r>
         <w:rPr>
           <w:rFonts w:ascii="Lato" w:eastAsia="Lato" w:hAnsi="Lato" w:cs="Lato"/>
+          <w:sz w:val="20"/>
+          <w:szCs w:val="20"/>
         </w:rPr>
         <w:t xml:space="preserve"> </w:t>
       </w:r>
       <w:r>
         <w:rPr>
           <w:rFonts w:ascii="Lato" w:eastAsia="Lato" w:hAnsi="Lato" w:cs="Lato"/>
+          <w:sz w:val="20"/>
+          <w:szCs w:val="20"/>
         </w:rPr>
         <w:t xml:space="preserve"> :</w:t>
       </w:r>
@@ -4581,24 +4659,32 @@
       <w:r>
         <w:rPr>
           <w:rFonts w:ascii="Lato" w:eastAsia="Lato" w:hAnsi="Lato" w:cs="Lato"/>
+          <w:sz w:val="20"/>
+          <w:szCs w:val="20"/>
         </w:rPr>
         <w:t xml:space="preserve"> </w:t>
       </w:r>
       <w:r>
         <w:rPr>
           <w:rFonts w:ascii="Lato" w:eastAsia="Lato" w:hAnsi="Lato" w:cs="Lato"/>
+          <w:sz w:val="20"/>
+          <w:szCs w:val="20"/>
         </w:rPr>
         <w:t>C++,</w:t>
       </w:r>
       <w:r>
         <w:rPr>
           <w:rFonts w:ascii="Lato" w:eastAsia="Lato" w:hAnsi="Lato" w:cs="Lato"/>
+          <w:sz w:val="20"/>
+          <w:szCs w:val="20"/>
         </w:rPr>
         <w:t xml:space="preserve"> Java,</w:t>
       </w:r>
       <w:r>
         <w:rPr>
           <w:rFonts w:ascii="Lato" w:eastAsia="Lato" w:hAnsi="Lato" w:cs="Lato"/>
+          <w:sz w:val="20"/>
+          <w:szCs w:val="20"/>
         </w:rPr>
         <w:t xml:space="preserve"> </w:t>
       </w:r>
@@ -4606,6 +4692,8 @@
       <w:r>
         <w:rPr>
           <w:rFonts w:ascii="Lato" w:eastAsia="Lato" w:hAnsi="Lato" w:cs="Lato"/>
+          <w:sz w:val="20"/>
+          <w:szCs w:val="20"/>
         </w:rPr>
         <w:t>Javascript</w:t>
       </w:r>
@@ -4613,48 +4701,64 @@
       <w:r>
         <w:rPr>
           <w:rFonts w:ascii="Lato" w:eastAsia="Lato" w:hAnsi="Lato" w:cs="Lato"/>
+          <w:sz w:val="20"/>
+          <w:szCs w:val="20"/>
         </w:rPr>
         <w:t xml:space="preserve">, </w:t>
       </w:r>
       <w:r>
         <w:rPr>
           <w:rFonts w:ascii="Lato" w:eastAsia="Lato" w:hAnsi="Lato" w:cs="Lato"/>
+          <w:sz w:val="20"/>
+          <w:szCs w:val="20"/>
         </w:rPr>
         <w:t xml:space="preserve">Python, </w:t>
       </w:r>
       <w:r>
         <w:rPr>
           <w:rFonts w:ascii="Lato" w:eastAsia="Lato" w:hAnsi="Lato" w:cs="Lato"/>
+          <w:sz w:val="20"/>
+          <w:szCs w:val="20"/>
         </w:rPr>
         <w:t>Kotlin</w:t>
       </w:r>
       <w:r>
         <w:rPr>
           <w:rFonts w:ascii="Lato" w:eastAsia="Lato" w:hAnsi="Lato" w:cs="Lato"/>
+          <w:sz w:val="20"/>
+          <w:szCs w:val="20"/>
         </w:rPr>
         <w:t xml:space="preserve">, </w:t>
       </w:r>
       <w:r>
         <w:rPr>
           <w:rFonts w:ascii="Lato" w:eastAsia="Lato" w:hAnsi="Lato" w:cs="Lato"/>
+          <w:sz w:val="20"/>
+          <w:szCs w:val="20"/>
         </w:rPr>
         <w:t xml:space="preserve">C, </w:t>
       </w:r>
       <w:r>
         <w:rPr>
           <w:rFonts w:ascii="Lato" w:eastAsia="Lato" w:hAnsi="Lato" w:cs="Lato"/>
+          <w:sz w:val="20"/>
+          <w:szCs w:val="20"/>
         </w:rPr>
         <w:t>C#</w:t>
       </w:r>
       <w:r>
         <w:rPr>
           <w:rFonts w:ascii="Lato" w:eastAsia="Lato" w:hAnsi="Lato" w:cs="Lato"/>
+          <w:sz w:val="20"/>
+          <w:szCs w:val="20"/>
         </w:rPr>
         <w:t>, Bash</w:t>
       </w:r>
       <w:r>
         <w:rPr>
           <w:rFonts w:ascii="Lato" w:eastAsia="Lato" w:hAnsi="Lato" w:cs="Lato"/>
+          <w:sz w:val="20"/>
+          <w:szCs w:val="20"/>
         </w:rPr>
         <w:t xml:space="preserve"> </w:t>
       </w:r>
@@ -4669,115 +4773,162 @@
         <w:ind w:right="270"/>
         <w:rPr>
           <w:rFonts w:ascii="Lato" w:eastAsia="Lato" w:hAnsi="Lato" w:cs="Lato"/>
-        </w:rPr>
-      </w:pPr>
-      <w:r>
-        <w:rPr>
-          <w:rFonts w:ascii="Lato" w:eastAsia="Lato" w:hAnsi="Lato" w:cs="Lato"/>
+          <w:sz w:val="20"/>
+          <w:szCs w:val="20"/>
+        </w:rPr>
+      </w:pPr>
+      <w:r>
+        <w:rPr>
+          <w:rFonts w:ascii="Lato" w:eastAsia="Lato" w:hAnsi="Lato" w:cs="Lato"/>
+          <w:sz w:val="20"/>
+          <w:szCs w:val="20"/>
         </w:rPr>
         <w:t>Tech Stack</w:t>
       </w:r>
       <w:r>
         <w:rPr>
           <w:rFonts w:ascii="Lato" w:eastAsia="Lato" w:hAnsi="Lato" w:cs="Lato"/>
+          <w:sz w:val="20"/>
+          <w:szCs w:val="20"/>
         </w:rPr>
         <w:t xml:space="preserve"> </w:t>
       </w:r>
       <w:r>
         <w:rPr>
           <w:rFonts w:ascii="Lato" w:eastAsia="Lato" w:hAnsi="Lato" w:cs="Lato"/>
+          <w:sz w:val="20"/>
+          <w:szCs w:val="20"/>
         </w:rPr>
         <w:tab/>
       </w:r>
       <w:r>
         <w:rPr>
           <w:rFonts w:ascii="Lato" w:eastAsia="Lato" w:hAnsi="Lato" w:cs="Lato"/>
+          <w:sz w:val="20"/>
+          <w:szCs w:val="20"/>
         </w:rPr>
         <w:tab/>
       </w:r>
       <w:r>
         <w:rPr>
           <w:rFonts w:ascii="Lato" w:eastAsia="Lato" w:hAnsi="Lato" w:cs="Lato"/>
-        </w:rPr>
+          <w:sz w:val="20"/>
+          <w:szCs w:val="20"/>
+        </w:rPr>
+        <w:t xml:space="preserve">       </w:t>
+      </w:r>
+      <w:proofErr w:type="gramStart"/>
+      <w:r>
+        <w:rPr>
+          <w:rFonts w:ascii="Lato" w:eastAsia="Lato" w:hAnsi="Lato" w:cs="Lato"/>
+          <w:sz w:val="20"/>
+          <w:szCs w:val="20"/>
+        </w:rPr>
+        <w:t xml:space="preserve">  </w:t>
+      </w:r>
+      <w:r>
+        <w:rPr>
+          <w:rFonts w:ascii="Lato" w:eastAsia="Lato" w:hAnsi="Lato" w:cs="Lato"/>
+          <w:sz w:val="20"/>
+          <w:szCs w:val="20"/>
+        </w:rPr>
+        <w:t>:</w:t>
+      </w:r>
+      <w:proofErr w:type="gramEnd"/>
+      <w:r>
+        <w:rPr>
+          <w:rFonts w:ascii="Lato" w:eastAsia="Lato" w:hAnsi="Lato" w:cs="Lato"/>
+          <w:sz w:val="20"/>
+          <w:szCs w:val="20"/>
+        </w:rPr>
+        <w:t xml:space="preserve"> </w:t>
+      </w:r>
+      <w:r>
+        <w:rPr>
+          <w:rFonts w:ascii="Lato" w:eastAsia="Lato" w:hAnsi="Lato" w:cs="Lato"/>
+          <w:sz w:val="20"/>
+          <w:szCs w:val="20"/>
+        </w:rPr>
+        <w:t>Android development</w:t>
+      </w:r>
+      <w:r>
+        <w:rPr>
+          <w:rFonts w:ascii="Lato" w:eastAsia="Lato" w:hAnsi="Lato" w:cs="Lato"/>
+          <w:sz w:val="20"/>
+          <w:szCs w:val="20"/>
+        </w:rPr>
+        <w:t>, Full Stack Web development, Flutter, React</w:t>
+      </w:r>
+      <w:r>
+        <w:rPr>
+          <w:rFonts w:ascii="Lato" w:eastAsia="Lato" w:hAnsi="Lato" w:cs="Lato"/>
+          <w:sz w:val="20"/>
+          <w:szCs w:val="20"/>
+        </w:rPr>
+        <w:t>,</w:t>
+      </w:r>
+      <w:r>
+        <w:rPr>
+          <w:rFonts w:ascii="Lato" w:eastAsia="Lato" w:hAnsi="Lato" w:cs="Lato"/>
+          <w:sz w:val="20"/>
+          <w:szCs w:val="20"/>
+        </w:rPr>
+        <w:tab/>
+      </w:r>
+      <w:r>
+        <w:rPr>
+          <w:rFonts w:ascii="Lato" w:eastAsia="Lato" w:hAnsi="Lato" w:cs="Lato"/>
+          <w:sz w:val="20"/>
+          <w:szCs w:val="20"/>
+        </w:rPr>
+        <w:tab/>
+      </w:r>
+      <w:r>
+        <w:rPr>
+          <w:rFonts w:ascii="Lato" w:eastAsia="Lato" w:hAnsi="Lato" w:cs="Lato"/>
+          <w:sz w:val="20"/>
+          <w:szCs w:val="20"/>
+        </w:rPr>
+        <w:tab/>
+      </w:r>
+      <w:r>
+        <w:rPr>
+          <w:rFonts w:ascii="Lato" w:eastAsia="Lato" w:hAnsi="Lato" w:cs="Lato"/>
+          <w:sz w:val="20"/>
+          <w:szCs w:val="20"/>
+        </w:rPr>
+        <w:tab/>
+      </w:r>
+      <w:r>
+        <w:rPr>
+          <w:rFonts w:ascii="Lato" w:eastAsia="Lato" w:hAnsi="Lato" w:cs="Lato"/>
+          <w:sz w:val="20"/>
+          <w:szCs w:val="20"/>
+        </w:rPr>
+        <w:t xml:space="preserve"> </w:t>
+      </w:r>
+      <w:r>
+        <w:rPr>
+          <w:rFonts w:ascii="Lato" w:eastAsia="Lato" w:hAnsi="Lato" w:cs="Lato"/>
+          <w:sz w:val="20"/>
+          <w:szCs w:val="20"/>
+        </w:rPr>
+        <w:t xml:space="preserve"> </w:t>
+      </w:r>
+      <w:r>
+        <w:rPr>
+          <w:rFonts w:ascii="Lato" w:eastAsia="Lato" w:hAnsi="Lato" w:cs="Lato"/>
+          <w:sz w:val="20"/>
+          <w:szCs w:val="20"/>
+        </w:rPr>
+        <w:tab/>
         <w:t xml:space="preserve">           </w:t>
       </w:r>
-      <w:proofErr w:type="gramStart"/>
-      <w:r>
-        <w:rPr>
-          <w:rFonts w:ascii="Lato" w:eastAsia="Lato" w:hAnsi="Lato" w:cs="Lato"/>
-        </w:rPr>
-        <w:t xml:space="preserve">  </w:t>
-      </w:r>
-      <w:r>
-        <w:rPr>
-          <w:rFonts w:ascii="Lato" w:eastAsia="Lato" w:hAnsi="Lato" w:cs="Lato"/>
-        </w:rPr>
-        <w:t>:</w:t>
-      </w:r>
-      <w:proofErr w:type="gramEnd"/>
-      <w:r>
-        <w:rPr>
-          <w:rFonts w:ascii="Lato" w:eastAsia="Lato" w:hAnsi="Lato" w:cs="Lato"/>
-        </w:rPr>
-        <w:t xml:space="preserve"> </w:t>
-      </w:r>
-      <w:r>
-        <w:rPr>
-          <w:rFonts w:ascii="Lato" w:eastAsia="Lato" w:hAnsi="Lato" w:cs="Lato"/>
-        </w:rPr>
-        <w:t>Android development</w:t>
-      </w:r>
-      <w:r>
-        <w:rPr>
-          <w:rFonts w:ascii="Lato" w:eastAsia="Lato" w:hAnsi="Lato" w:cs="Lato"/>
-        </w:rPr>
-        <w:t>, Full Stack Web development, Flutter, React</w:t>
-      </w:r>
-      <w:r>
-        <w:rPr>
-          <w:rFonts w:ascii="Lato" w:eastAsia="Lato" w:hAnsi="Lato" w:cs="Lato"/>
-        </w:rPr>
-        <w:t>,</w:t>
-      </w:r>
-      <w:r>
-        <w:rPr>
-          <w:rFonts w:ascii="Lato" w:eastAsia="Lato" w:hAnsi="Lato" w:cs="Lato"/>
-        </w:rPr>
-        <w:tab/>
-      </w:r>
-      <w:r>
-        <w:rPr>
-          <w:rFonts w:ascii="Lato" w:eastAsia="Lato" w:hAnsi="Lato" w:cs="Lato"/>
-        </w:rPr>
-        <w:tab/>
-      </w:r>
-      <w:r>
-        <w:rPr>
-          <w:rFonts w:ascii="Lato" w:eastAsia="Lato" w:hAnsi="Lato" w:cs="Lato"/>
-        </w:rPr>
-        <w:tab/>
-      </w:r>
-      <w:r>
-        <w:rPr>
-          <w:rFonts w:ascii="Lato" w:eastAsia="Lato" w:hAnsi="Lato" w:cs="Lato"/>
-        </w:rPr>
-        <w:tab/>
-      </w:r>
-      <w:r>
-        <w:rPr>
-          <w:rFonts w:ascii="Lato" w:eastAsia="Lato" w:hAnsi="Lato" w:cs="Lato"/>
-        </w:rPr>
-        <w:t xml:space="preserve"> </w:t>
-      </w:r>
-      <w:r>
-        <w:rPr>
-          <w:rFonts w:ascii="Lato" w:eastAsia="Lato" w:hAnsi="Lato" w:cs="Lato"/>
-        </w:rPr>
-        <w:t xml:space="preserve"> </w:t>
-      </w:r>
-      <w:r>
-        <w:rPr>
-          <w:rFonts w:ascii="Lato" w:eastAsia="Lato" w:hAnsi="Lato" w:cs="Lato"/>
+      <w:r>
+        <w:rPr>
+          <w:rFonts w:ascii="Lato" w:eastAsia="Lato" w:hAnsi="Lato" w:cs="Lato"/>
+          <w:sz w:val="20"/>
+          <w:szCs w:val="20"/>
         </w:rPr>
         <w:t xml:space="preserve">NodeJS, Unity3D </w:t>
       </w:r>
@@ -4793,23 +4944,31 @@
         <w:ind w:right="270"/>
         <w:rPr>
           <w:rFonts w:ascii="Lato" w:eastAsia="Lato" w:hAnsi="Lato" w:cs="Lato"/>
-        </w:rPr>
-      </w:pPr>
-      <w:r>
-        <w:rPr>
-          <w:rFonts w:ascii="Lato" w:eastAsia="Lato" w:hAnsi="Lato" w:cs="Lato"/>
+          <w:sz w:val="20"/>
+          <w:szCs w:val="20"/>
+        </w:rPr>
+      </w:pPr>
+      <w:r>
+        <w:rPr>
+          <w:rFonts w:ascii="Lato" w:eastAsia="Lato" w:hAnsi="Lato" w:cs="Lato"/>
+          <w:sz w:val="20"/>
+          <w:szCs w:val="20"/>
         </w:rPr>
         <w:t>Tools</w:t>
       </w:r>
       <w:r>
         <w:rPr>
           <w:rFonts w:ascii="Lato" w:eastAsia="Lato" w:hAnsi="Lato" w:cs="Lato"/>
+          <w:sz w:val="20"/>
+          <w:szCs w:val="20"/>
         </w:rPr>
         <w:t xml:space="preserve"> and OS    </w:t>
       </w:r>
       <w:r>
         <w:rPr>
           <w:rFonts w:ascii="Lato" w:eastAsia="Lato" w:hAnsi="Lato" w:cs="Lato"/>
+          <w:sz w:val="20"/>
+          <w:szCs w:val="20"/>
         </w:rPr>
         <w:t xml:space="preserve">                      </w:t>
       </w:r>
@@ -4817,18 +4976,24 @@
       <w:r>
         <w:rPr>
           <w:rFonts w:ascii="Lato" w:eastAsia="Lato" w:hAnsi="Lato" w:cs="Lato"/>
+          <w:sz w:val="20"/>
+          <w:szCs w:val="20"/>
         </w:rPr>
         <w:t xml:space="preserve"> </w:t>
       </w:r>
       <w:r>
         <w:rPr>
           <w:rFonts w:ascii="Lato" w:eastAsia="Lato" w:hAnsi="Lato" w:cs="Lato"/>
+          <w:sz w:val="20"/>
+          <w:szCs w:val="20"/>
         </w:rPr>
         <w:t xml:space="preserve"> </w:t>
       </w:r>
       <w:r>
         <w:rPr>
           <w:rFonts w:ascii="Lato" w:eastAsia="Lato" w:hAnsi="Lato" w:cs="Lato"/>
+          <w:sz w:val="20"/>
+          <w:szCs w:val="20"/>
         </w:rPr>
         <w:t>:</w:t>
       </w:r>
@@ -4836,75 +5001,113 @@
       <w:r>
         <w:rPr>
           <w:rFonts w:ascii="Lato" w:eastAsia="Lato" w:hAnsi="Lato" w:cs="Lato"/>
+          <w:sz w:val="20"/>
+          <w:szCs w:val="20"/>
         </w:rPr>
         <w:t xml:space="preserve"> </w:t>
       </w:r>
       <w:r>
         <w:rPr>
           <w:rFonts w:ascii="Lato" w:eastAsia="Lato" w:hAnsi="Lato" w:cs="Lato"/>
+          <w:sz w:val="20"/>
+          <w:szCs w:val="20"/>
         </w:rPr>
         <w:t xml:space="preserve">Git, </w:t>
       </w:r>
-      <w:proofErr w:type="spellStart"/>
-      <w:r>
-        <w:rPr>
-          <w:rFonts w:ascii="Lato" w:eastAsia="Lato" w:hAnsi="Lato" w:cs="Lato"/>
-        </w:rPr>
-        <w:t>Github</w:t>
-      </w:r>
-      <w:proofErr w:type="spellEnd"/>
-      <w:r>
-        <w:rPr>
-          <w:rFonts w:ascii="Lato" w:eastAsia="Lato" w:hAnsi="Lato" w:cs="Lato"/>
+      <w:r>
+        <w:rPr>
+          <w:rFonts w:ascii="Lato" w:eastAsia="Lato" w:hAnsi="Lato" w:cs="Lato"/>
+          <w:sz w:val="20"/>
+          <w:szCs w:val="20"/>
+        </w:rPr>
+        <w:t>GitHub</w:t>
+      </w:r>
+      <w:r>
+        <w:rPr>
+          <w:rFonts w:ascii="Lato" w:eastAsia="Lato" w:hAnsi="Lato" w:cs="Lato"/>
+          <w:sz w:val="20"/>
+          <w:szCs w:val="20"/>
         </w:rPr>
         <w:t>, Shell/Bash, Firebase, Azure, Docker, Linux,</w:t>
       </w:r>
       <w:r>
         <w:rPr>
           <w:rFonts w:ascii="Lato" w:eastAsia="Lato" w:hAnsi="Lato" w:cs="Lato"/>
+          <w:sz w:val="20"/>
+          <w:szCs w:val="20"/>
         </w:rPr>
         <w:t xml:space="preserve"> </w:t>
       </w:r>
       <w:r>
         <w:rPr>
           <w:rFonts w:ascii="Lato" w:eastAsia="Lato" w:hAnsi="Lato" w:cs="Lato"/>
+          <w:sz w:val="20"/>
+          <w:szCs w:val="20"/>
         </w:rPr>
         <w:t xml:space="preserve">Custom </w:t>
       </w:r>
       <w:r>
         <w:rPr>
           <w:rFonts w:ascii="Lato" w:eastAsia="Lato" w:hAnsi="Lato" w:cs="Lato"/>
+          <w:sz w:val="20"/>
+          <w:szCs w:val="20"/>
         </w:rPr>
         <w:t xml:space="preserve">                   </w:t>
       </w:r>
       <w:r>
         <w:rPr>
           <w:rFonts w:ascii="Lato" w:eastAsia="Lato" w:hAnsi="Lato" w:cs="Lato"/>
+          <w:sz w:val="20"/>
+          <w:szCs w:val="20"/>
         </w:rPr>
         <w:tab/>
       </w:r>
       <w:r>
         <w:rPr>
           <w:rFonts w:ascii="Lato" w:eastAsia="Lato" w:hAnsi="Lato" w:cs="Lato"/>
+          <w:sz w:val="20"/>
+          <w:szCs w:val="20"/>
         </w:rPr>
         <w:tab/>
       </w:r>
       <w:r>
         <w:rPr>
           <w:rFonts w:ascii="Lato" w:eastAsia="Lato" w:hAnsi="Lato" w:cs="Lato"/>
+          <w:sz w:val="20"/>
+          <w:szCs w:val="20"/>
         </w:rPr>
         <w:tab/>
       </w:r>
       <w:r>
         <w:rPr>
           <w:rFonts w:ascii="Lato" w:eastAsia="Lato" w:hAnsi="Lato" w:cs="Lato"/>
+          <w:sz w:val="20"/>
+          <w:szCs w:val="20"/>
         </w:rPr>
         <w:tab/>
-        <w:t xml:space="preserve">  ROMs and Rooting</w:t>
-      </w:r>
-      <w:r>
-        <w:rPr>
-          <w:rFonts w:ascii="Lato" w:eastAsia="Lato" w:hAnsi="Lato" w:cs="Lato"/>
+        <w:t xml:space="preserve">  </w:t>
+      </w:r>
+      <w:r>
+        <w:rPr>
+          <w:rFonts w:ascii="Lato" w:eastAsia="Lato" w:hAnsi="Lato" w:cs="Lato"/>
+          <w:sz w:val="20"/>
+          <w:szCs w:val="20"/>
+        </w:rPr>
+        <w:t xml:space="preserve">         </w:t>
+      </w:r>
+      <w:r>
+        <w:rPr>
+          <w:rFonts w:ascii="Lato" w:eastAsia="Lato" w:hAnsi="Lato" w:cs="Lato"/>
+          <w:sz w:val="20"/>
+          <w:szCs w:val="20"/>
+        </w:rPr>
+        <w:t>ROMs and Rooting</w:t>
+      </w:r>
+      <w:r>
+        <w:rPr>
+          <w:rFonts w:ascii="Lato" w:eastAsia="Lato" w:hAnsi="Lato" w:cs="Lato"/>
+          <w:sz w:val="20"/>
+          <w:szCs w:val="20"/>
         </w:rPr>
         <w:t>, Apache</w:t>
       </w:r>
@@ -4920,6 +5123,100 @@
         <w:ind w:right="270"/>
         <w:rPr>
           <w:rFonts w:ascii="Lato" w:eastAsia="Lato" w:hAnsi="Lato" w:cs="Lato"/>
+          <w:sz w:val="20"/>
+          <w:szCs w:val="20"/>
+        </w:rPr>
+      </w:pPr>
+      <w:r>
+        <w:rPr>
+          <w:rFonts w:ascii="Lato" w:eastAsia="Lato" w:hAnsi="Lato" w:cs="Lato"/>
+          <w:sz w:val="20"/>
+          <w:szCs w:val="20"/>
+        </w:rPr>
+        <w:t xml:space="preserve">Others                                     </w:t>
+      </w:r>
+      <w:proofErr w:type="gramStart"/>
+      <w:r>
+        <w:rPr>
+          <w:rFonts w:ascii="Lato" w:eastAsia="Lato" w:hAnsi="Lato" w:cs="Lato"/>
+          <w:sz w:val="20"/>
+          <w:szCs w:val="20"/>
+        </w:rPr>
+        <w:t xml:space="preserve">  :</w:t>
+      </w:r>
+      <w:proofErr w:type="gramEnd"/>
+      <w:r>
+        <w:rPr>
+          <w:rFonts w:ascii="Lato" w:eastAsia="Lato" w:hAnsi="Lato" w:cs="Lato"/>
+          <w:sz w:val="20"/>
+          <w:szCs w:val="20"/>
+        </w:rPr>
+        <w:t xml:space="preserve"> MySQL, MongoDB</w:t>
+      </w:r>
+      <w:r>
+        <w:rPr>
+          <w:rFonts w:ascii="Lato" w:eastAsia="Lato" w:hAnsi="Lato" w:cs="Lato"/>
+          <w:sz w:val="20"/>
+          <w:szCs w:val="20"/>
+        </w:rPr>
+        <w:t>,</w:t>
+      </w:r>
+      <w:r>
+        <w:rPr>
+          <w:rFonts w:ascii="Lato" w:eastAsia="Lato" w:hAnsi="Lato" w:cs="Lato"/>
+          <w:sz w:val="20"/>
+          <w:szCs w:val="20"/>
+        </w:rPr>
+        <w:t xml:space="preserve"> Postgre</w:t>
+      </w:r>
+      <w:r>
+        <w:rPr>
+          <w:rFonts w:ascii="Lato" w:eastAsia="Lato" w:hAnsi="Lato" w:cs="Lato"/>
+          <w:sz w:val="20"/>
+          <w:szCs w:val="20"/>
+        </w:rPr>
+        <w:t xml:space="preserve">SQL, </w:t>
+      </w:r>
+      <w:proofErr w:type="spellStart"/>
+      <w:r>
+        <w:rPr>
+          <w:rFonts w:ascii="Lato" w:eastAsia="Lato" w:hAnsi="Lato" w:cs="Lato"/>
+          <w:sz w:val="20"/>
+          <w:szCs w:val="20"/>
+        </w:rPr>
+        <w:t>GraphQL</w:t>
+      </w:r>
+      <w:proofErr w:type="spellEnd"/>
+      <w:r>
+        <w:rPr>
+          <w:rFonts w:ascii="Lato" w:eastAsia="Lato" w:hAnsi="Lato" w:cs="Lato"/>
+          <w:sz w:val="20"/>
+          <w:szCs w:val="20"/>
+        </w:rPr>
+        <w:t>, CTFs, Web3</w:t>
+      </w:r>
+      <w:r>
+        <w:rPr>
+          <w:rFonts w:ascii="Lato" w:eastAsia="Lato" w:hAnsi="Lato" w:cs="Lato"/>
+          <w:sz w:val="20"/>
+          <w:szCs w:val="20"/>
+        </w:rPr>
+        <w:t>, CI/CD</w:t>
+      </w:r>
+    </w:p>
+    <w:p>
+      <w:pPr>
+        <w:pStyle w:val="ListParagraph"/>
+        <w:numPr>
+          <w:ilvl w:val="0"/>
+          <w:numId w:val="2"/>
+        </w:numPr>
+        <w:spacing w:after="240"/>
+        <w:ind w:right="270"/>
+        <w:rPr>
+          <w:rFonts w:ascii="Lato" w:eastAsia="Lato" w:hAnsi="Lato" w:cs="Lato"/>
+          <w:sz w:val="20"/>
+          <w:szCs w:val="20"/>
         </w:rPr>
         <w:sectPr>
           <w:type w:val="continuous"/>
@@ -4932,66 +5229,128 @@
       <w:r>
         <w:rPr>
           <w:rFonts w:ascii="Lato" w:eastAsia="Lato" w:hAnsi="Lato" w:cs="Lato"/>
-        </w:rPr>
-        <w:t xml:space="preserve">Others                                     </w:t>
-      </w:r>
-      <w:proofErr w:type="gramStart"/>
-      <w:r>
-        <w:rPr>
-          <w:rFonts w:ascii="Lato" w:eastAsia="Lato" w:hAnsi="Lato" w:cs="Lato"/>
-        </w:rPr>
-        <w:t xml:space="preserve">  :</w:t>
-      </w:r>
-      <w:proofErr w:type="gramEnd"/>
-      <w:r>
-        <w:rPr>
-          <w:rFonts w:ascii="Lato" w:eastAsia="Lato" w:hAnsi="Lato" w:cs="Lato"/>
-        </w:rPr>
-        <w:t xml:space="preserve"> </w:t>
-      </w:r>
-      <w:r>
-        <w:rPr>
-          <w:rFonts w:ascii="Lato" w:eastAsia="Lato" w:hAnsi="Lato" w:cs="Lato"/>
-        </w:rPr>
-        <w:t xml:space="preserve"> MySQL, MongoDB</w:t>
-      </w:r>
-      <w:r>
-        <w:rPr>
-          <w:rFonts w:ascii="Lato" w:eastAsia="Lato" w:hAnsi="Lato" w:cs="Lato"/>
-        </w:rPr>
-        <w:t>,</w:t>
-      </w:r>
-      <w:r>
-        <w:rPr>
-          <w:rFonts w:ascii="Lato" w:eastAsia="Lato" w:hAnsi="Lato" w:cs="Lato"/>
-        </w:rPr>
-        <w:t xml:space="preserve"> Postgre</w:t>
-      </w:r>
-      <w:r>
-        <w:rPr>
-          <w:rFonts w:ascii="Lato" w:eastAsia="Lato" w:hAnsi="Lato" w:cs="Lato"/>
-        </w:rPr>
-        <w:t xml:space="preserve">SQL, </w:t>
-      </w:r>
-      <w:proofErr w:type="spellStart"/>
-      <w:r>
-        <w:rPr>
-          <w:rFonts w:ascii="Lato" w:eastAsia="Lato" w:hAnsi="Lato" w:cs="Lato"/>
-        </w:rPr>
-        <w:t>GraphQL</w:t>
-      </w:r>
-      <w:proofErr w:type="spellEnd"/>
-      <w:r>
-        <w:rPr>
-          <w:rFonts w:ascii="Lato" w:eastAsia="Lato" w:hAnsi="Lato" w:cs="Lato"/>
-        </w:rPr>
-        <w:t>, CTFs, Web3</w:t>
-      </w:r>
-      <w:r>
-        <w:rPr>
-          <w:rFonts w:ascii="Lato" w:eastAsia="Lato" w:hAnsi="Lato" w:cs="Lato"/>
-        </w:rPr>
-        <w:t>, CI/CD</w:t>
+          <w:sz w:val="20"/>
+          <w:szCs w:val="20"/>
+        </w:rPr>
+        <w:t xml:space="preserve">Links                                          : </w:t>
+      </w:r>
+      <w:hyperlink r:id="rId26" w:history="1">
+        <w:proofErr w:type="spellStart"/>
+        <w:r>
+          <w:rPr>
+            <w:rStyle w:val="Hyperlink"/>
+            <w:rFonts w:ascii="Lato" w:eastAsia="Lato" w:hAnsi="Lato" w:cs="Lato"/>
+            <w:sz w:val="20"/>
+            <w:szCs w:val="20"/>
+          </w:rPr>
+          <w:t>Linkedin</w:t>
+        </w:r>
+        <w:proofErr w:type="spellEnd"/>
+      </w:hyperlink>
+      <w:r>
+        <w:rPr>
+          <w:rFonts w:ascii="Lato" w:eastAsia="Lato" w:hAnsi="Lato" w:cs="Lato"/>
+          <w:sz w:val="20"/>
+          <w:szCs w:val="20"/>
+        </w:rPr>
+        <w:t xml:space="preserve">, </w:t>
+      </w:r>
+      <w:hyperlink r:id="rId27" w:history="1">
+        <w:proofErr w:type="spellStart"/>
+        <w:r>
+          <w:rPr>
+            <w:rStyle w:val="Hyperlink"/>
+            <w:rFonts w:ascii="Lato" w:eastAsia="Lato" w:hAnsi="Lato" w:cs="Lato"/>
+            <w:sz w:val="20"/>
+            <w:szCs w:val="20"/>
+          </w:rPr>
+          <w:t>Github</w:t>
+        </w:r>
+        <w:proofErr w:type="spellEnd"/>
+      </w:hyperlink>
+      <w:r>
+        <w:rPr>
+          <w:rFonts w:ascii="Lato" w:eastAsia="Lato" w:hAnsi="Lato" w:cs="Lato"/>
+          <w:sz w:val="20"/>
+          <w:szCs w:val="20"/>
+        </w:rPr>
+        <w:t xml:space="preserve">, </w:t>
+      </w:r>
+      <w:hyperlink r:id="rId28" w:history="1">
+        <w:proofErr w:type="spellStart"/>
+        <w:r>
+          <w:rPr>
+            <w:rStyle w:val="Hyperlink"/>
+            <w:rFonts w:ascii="Lato" w:eastAsia="Lato" w:hAnsi="Lato" w:cs="Lato"/>
+            <w:sz w:val="20"/>
+            <w:szCs w:val="20"/>
+          </w:rPr>
+          <w:t>Codechef</w:t>
+        </w:r>
+        <w:proofErr w:type="spellEnd"/>
+      </w:hyperlink>
+      <w:r>
+        <w:rPr>
+          <w:rFonts w:ascii="Lato" w:eastAsia="Lato" w:hAnsi="Lato" w:cs="Lato"/>
+          <w:sz w:val="20"/>
+          <w:szCs w:val="20"/>
+        </w:rPr>
+        <w:t xml:space="preserve">, </w:t>
+      </w:r>
+      <w:hyperlink r:id="rId29" w:history="1">
+        <w:r>
+          <w:rPr>
+            <w:rStyle w:val="Hyperlink"/>
+            <w:rFonts w:ascii="Lato" w:eastAsia="Lato" w:hAnsi="Lato" w:cs="Lato"/>
+            <w:sz w:val="20"/>
+            <w:szCs w:val="20"/>
+          </w:rPr>
+          <w:t>Blog</w:t>
+        </w:r>
+      </w:hyperlink>
+      <w:r>
+        <w:rPr>
+          <w:rFonts w:ascii="Lato" w:eastAsia="Lato" w:hAnsi="Lato" w:cs="Lato"/>
+          <w:sz w:val="20"/>
+          <w:szCs w:val="20"/>
+        </w:rPr>
+        <w:t xml:space="preserve">, </w:t>
+      </w:r>
+      <w:hyperlink r:id="rId30" w:history="1">
+        <w:proofErr w:type="spellStart"/>
+        <w:r>
+          <w:rPr>
+            <w:rStyle w:val="Hyperlink"/>
+            <w:rFonts w:ascii="Lato" w:eastAsia="Lato" w:hAnsi="Lato" w:cs="Lato"/>
+            <w:sz w:val="20"/>
+            <w:szCs w:val="20"/>
+          </w:rPr>
+          <w:t>Linktree</w:t>
+        </w:r>
+        <w:proofErr w:type="spellEnd"/>
+      </w:hyperlink>
+    </w:p>
+    <w:p>
+      <w:pPr>
+        <w:tabs>
+          <w:tab w:val="left" w:pos="855"/>
+        </w:tabs>
+        <w:rPr>
+          <w:rFonts w:ascii="Lato" w:eastAsia="Lato" w:hAnsi="Lato" w:cs="Lato"/>
+        </w:rPr>
+        <w:sectPr>
+          <w:type w:val="continuous"/>
+          <w:pgSz w:w="11906" w:h="16838"/>
+          <w:pgMar w:top="720" w:right="720" w:bottom="720" w:left="720" w:header="567" w:footer="561" w:gutter="0"/>
+          <w:cols w:space="708"/>
+          <w:docGrid w:linePitch="360"/>
+        </w:sectPr>
+      </w:pPr>
+      <w:r>
+        <w:rPr>
+          <w:rFonts w:ascii="Lato" w:eastAsia="Lato" w:hAnsi="Lato" w:cs="Lato"/>
+        </w:rPr>
+        <w:tab/>
       </w:r>
     </w:p>
     <w:p>
@@ -5085,7 +5444,17 @@
           <w:sz w:val="28"/>
           <w:szCs w:val="28"/>
         </w:rPr>
-        <w:t>Positions of Responsibilit</w:t>
+        <w:t>P</w:t>
+      </w:r>
+      <w:r>
+        <w:rPr>
+          <w:rFonts w:ascii="Lato" w:eastAsia="Lato" w:hAnsi="Lato" w:cs="Lato"/>
+          <w:b/>
+          <w:bCs/>
+          <w:sz w:val="28"/>
+          <w:szCs w:val="28"/>
+        </w:rPr>
+        <w:t>ositions of Responsibilit</w:t>
       </w:r>
       <w:r>
         <w:rPr>
@@ -5119,14 +5488,37 @@
           <w:rFonts w:ascii="Lato" w:eastAsia="Lato" w:hAnsi="Lato" w:cs="Lato"/>
           <w:b/>
         </w:rPr>
-        <w:t xml:space="preserve">Microsoft Learn Student </w:t>
-      </w:r>
-      <w:r>
-        <w:rPr>
-          <w:rFonts w:ascii="Lato" w:eastAsia="Lato" w:hAnsi="Lato" w:cs="Lato"/>
-          <w:b/>
-        </w:rPr>
-        <w:t>Ambassador:</w:t>
+        <w:t xml:space="preserve">Full Stack Web and Android Developer at Delta </w:t>
+      </w:r>
+      <w:proofErr w:type="gramStart"/>
+      <w:r>
+        <w:rPr>
+          <w:rFonts w:ascii="Lato" w:eastAsia="Lato" w:hAnsi="Lato" w:cs="Lato"/>
+          <w:b/>
+        </w:rPr>
+        <w:t>Force</w:t>
+      </w:r>
+      <w:r>
+        <w:rPr>
+          <w:rFonts w:ascii="Lato" w:eastAsia="Lato" w:hAnsi="Lato" w:cs="Lato"/>
+          <w:b/>
+        </w:rPr>
+        <w:t xml:space="preserve"> </w:t>
+      </w:r>
+      <w:r>
+        <w:rPr>
+          <w:rFonts w:ascii="Lato" w:eastAsia="Lato" w:hAnsi="Lato" w:cs="Lato"/>
+          <w:b/>
+        </w:rPr>
+        <w:t>:</w:t>
+      </w:r>
+      <w:proofErr w:type="gramEnd"/>
+      <w:r>
+        <w:rPr>
+          <w:rFonts w:ascii="Lato" w:eastAsia="Lato" w:hAnsi="Lato" w:cs="Lato"/>
+          <w:b/>
+        </w:rPr>
+        <w:t xml:space="preserve">     </w:t>
       </w:r>
       <w:r>
         <w:rPr>
@@ -5140,42 +5532,56 @@
           <w:rFonts w:ascii="Lato" w:eastAsia="Lato" w:hAnsi="Lato" w:cs="Lato"/>
           <w:b/>
         </w:rPr>
-        <w:t xml:space="preserve">                            </w:t>
-      </w:r>
-      <w:r>
-        <w:rPr>
-          <w:rFonts w:ascii="Lato" w:eastAsia="Lato" w:hAnsi="Lato" w:cs="Lato"/>
-          <w:b/>
-        </w:rPr>
-        <w:t xml:space="preserve">                                  </w:t>
-      </w:r>
-      <w:r>
-        <w:rPr>
-          <w:rFonts w:ascii="Lato" w:eastAsia="Lato" w:hAnsi="Lato" w:cs="Lato"/>
-          <w:b/>
-        </w:rPr>
-        <w:t xml:space="preserve">     </w:t>
-      </w:r>
-      <w:r>
-        <w:rPr>
-          <w:rFonts w:ascii="Lato" w:eastAsia="Lato" w:hAnsi="Lato" w:cs="Lato"/>
-          <w:b/>
-        </w:rPr>
-        <w:t xml:space="preserve">    </w:t>
+        <w:t xml:space="preserve">                      </w:t>
+      </w:r>
+      <w:r>
+        <w:rPr>
+          <w:rFonts w:ascii="Lato" w:eastAsia="Lato" w:hAnsi="Lato" w:cs="Lato"/>
+          <w:b/>
+        </w:rPr>
+        <w:t xml:space="preserve">           </w:t>
       </w:r>
       <w:r>
         <w:rPr>
           <w:rFonts w:ascii="Lato" w:eastAsia="Lato" w:hAnsi="Lato" w:cs="Lato"/>
           <w:i/>
         </w:rPr>
-        <w:t xml:space="preserve">Aug 2021 – </w:t>
+        <w:t>Aug 20</w:t>
       </w:r>
       <w:r>
         <w:rPr>
           <w:rFonts w:ascii="Lato" w:eastAsia="Lato" w:hAnsi="Lato" w:cs="Lato"/>
           <w:i/>
         </w:rPr>
-        <w:t>Present</w:t>
+        <w:t>21</w:t>
+      </w:r>
+      <w:r>
+        <w:rPr>
+          <w:rFonts w:ascii="Lato" w:eastAsia="Lato" w:hAnsi="Lato" w:cs="Lato"/>
+          <w:i/>
+        </w:rPr>
+        <w:t xml:space="preserve"> </w:t>
+      </w:r>
+      <w:r>
+        <w:rPr>
+          <w:rFonts w:ascii="Lato" w:eastAsia="Lato" w:hAnsi="Lato" w:cs="Lato"/>
+          <w:i/>
+        </w:rPr>
+        <w:t>–</w:t>
+      </w:r>
+      <w:r>
+        <w:rPr>
+          <w:rFonts w:ascii="Lato" w:eastAsia="Lato" w:hAnsi="Lato" w:cs="Lato"/>
+          <w:i/>
+        </w:rPr>
+        <w:t xml:space="preserve"> </w:t>
+      </w:r>
+      <w:r>
+        <w:rPr>
+          <w:rFonts w:ascii="Lato" w:eastAsia="Lato" w:hAnsi="Lato" w:cs="Lato"/>
+          <w:i/>
+        </w:rPr>
+        <w:t>Apr 2022</w:t>
       </w:r>
       <w:r>
         <w:rPr>
@@ -5189,50 +5595,175 @@
     </w:p>
     <w:p>
       <w:pPr>
-        <w:pStyle w:val="ListParagraph"/>
         <w:spacing w:before="100" w:line="240" w:lineRule="auto"/>
-        <w:ind w:right="-180"/>
-        <w:rPr>
-          <w:rFonts w:ascii="Lato" w:eastAsia="Lato" w:hAnsi="Lato" w:cs="Lato"/>
-          <w:i/>
-          <w:sz w:val="20"/>
-          <w:szCs w:val="20"/>
-        </w:rPr>
-      </w:pPr>
-      <w:r>
-        <w:rPr>
-          <w:sz w:val="20"/>
-          <w:szCs w:val="20"/>
-        </w:rPr>
-        <w:t>Learn Student Ambassadors are a global group of campus leaders who are eager to help fellow students, create robust tech communities, and develop technical and career skills for the future.</w:t>
-      </w:r>
-      <w:r>
-        <w:rPr>
-          <w:sz w:val="20"/>
-          <w:szCs w:val="20"/>
-        </w:rPr>
-        <w:t xml:space="preserve"> </w:t>
-      </w:r>
-      <w:r>
-        <w:rPr>
-          <w:sz w:val="20"/>
-          <w:szCs w:val="20"/>
-        </w:rPr>
-        <w:t>It is a worldwide program directly led by Microsoft where it helps in building technical skills of the students and most importantly knowledge of Microsoft technologies.</w:t>
-      </w:r>
-    </w:p>
-    <w:p>
-      <w:pPr>
-        <w:pStyle w:val="ListParagraph"/>
-        <w:spacing w:before="100" w:line="240" w:lineRule="auto"/>
-        <w:ind w:right="-180"/>
-        <w:rPr>
-          <w:rFonts w:ascii="Lato" w:eastAsia="Lato" w:hAnsi="Lato" w:cs="Lato"/>
-          <w:i/>
-          <w:sz w:val="20"/>
-          <w:szCs w:val="20"/>
-        </w:rPr>
-      </w:pPr>
+        <w:ind w:left="720" w:right="-57"/>
+        <w:jc w:val="both"/>
+        <w:rPr>
+          <w:rFonts w:ascii="Lato" w:eastAsia="Lato" w:hAnsi="Lato" w:cs="Lato"/>
+          <w:sz w:val="20"/>
+          <w:szCs w:val="20"/>
+        </w:rPr>
+      </w:pPr>
+      <w:r>
+        <w:rPr>
+          <w:rFonts w:ascii="Lato" w:eastAsia="Lato" w:hAnsi="Lato" w:cs="Lato"/>
+          <w:sz w:val="20"/>
+          <w:szCs w:val="20"/>
+        </w:rPr>
+        <w:t xml:space="preserve">Member of official programming club of NIT Trichy. </w:t>
+      </w:r>
+      <w:r>
+        <w:rPr>
+          <w:rFonts w:ascii="Lato" w:eastAsia="Lato" w:hAnsi="Lato" w:cs="Lato"/>
+          <w:sz w:val="20"/>
+          <w:szCs w:val="20"/>
+        </w:rPr>
+        <w:t xml:space="preserve">While in the club, I worked on various project </w:t>
+      </w:r>
+      <w:r>
+        <w:rPr>
+          <w:rFonts w:ascii="Lato" w:eastAsia="Lato" w:hAnsi="Lato" w:cs="Lato"/>
+          <w:sz w:val="20"/>
+          <w:szCs w:val="20"/>
+        </w:rPr>
+        <w:t xml:space="preserve">for college administration and fests. </w:t>
+      </w:r>
+      <w:r>
+        <w:rPr>
+          <w:rFonts w:ascii="Lato" w:eastAsia="Lato" w:hAnsi="Lato" w:cs="Lato"/>
+          <w:b/>
+          <w:bCs/>
+          <w:sz w:val="20"/>
+          <w:szCs w:val="20"/>
+        </w:rPr>
+        <w:t>Code Character</w:t>
+      </w:r>
+      <w:r>
+        <w:rPr>
+          <w:rFonts w:ascii="Lato" w:eastAsia="Lato" w:hAnsi="Lato" w:cs="Lato"/>
+          <w:sz w:val="20"/>
+          <w:szCs w:val="20"/>
+        </w:rPr>
+        <w:t xml:space="preserve"> was one major </w:t>
+      </w:r>
+      <w:r>
+        <w:rPr>
+          <w:rFonts w:ascii="Lato" w:eastAsia="Lato" w:hAnsi="Lato" w:cs="Lato"/>
+          <w:sz w:val="20"/>
+          <w:szCs w:val="20"/>
+        </w:rPr>
+        <w:t xml:space="preserve">events during </w:t>
+      </w:r>
+      <w:proofErr w:type="spellStart"/>
+      <w:r>
+        <w:rPr>
+          <w:rFonts w:ascii="Lato" w:eastAsia="Lato" w:hAnsi="Lato" w:cs="Lato"/>
+          <w:b/>
+          <w:bCs/>
+          <w:sz w:val="20"/>
+          <w:szCs w:val="20"/>
+        </w:rPr>
+        <w:t>Pragyan</w:t>
+      </w:r>
+      <w:proofErr w:type="spellEnd"/>
+      <w:r>
+        <w:rPr>
+          <w:rFonts w:ascii="Lato" w:eastAsia="Lato" w:hAnsi="Lato" w:cs="Lato"/>
+          <w:b/>
+          <w:bCs/>
+          <w:sz w:val="20"/>
+          <w:szCs w:val="20"/>
+        </w:rPr>
+        <w:t xml:space="preserve"> 2022 – </w:t>
+      </w:r>
+      <w:r>
+        <w:rPr>
+          <w:rFonts w:ascii="Lato" w:eastAsia="Lato" w:hAnsi="Lato" w:cs="Lato"/>
+          <w:b/>
+          <w:bCs/>
+          <w:sz w:val="20"/>
+          <w:szCs w:val="20"/>
+        </w:rPr>
+        <w:t>ISO 20121:2012</w:t>
+      </w:r>
+      <w:r>
+        <w:rPr>
+          <w:rFonts w:ascii="Lato" w:eastAsia="Lato" w:hAnsi="Lato" w:cs="Lato"/>
+          <w:sz w:val="20"/>
+          <w:szCs w:val="20"/>
+        </w:rPr>
+        <w:t xml:space="preserve"> certified</w:t>
+      </w:r>
+      <w:r>
+        <w:rPr>
+          <w:rFonts w:ascii="Lato" w:eastAsia="Lato" w:hAnsi="Lato" w:cs="Lato"/>
+          <w:sz w:val="20"/>
+          <w:szCs w:val="20"/>
+        </w:rPr>
+        <w:t xml:space="preserve"> Techno-man</w:t>
+      </w:r>
+      <w:r>
+        <w:rPr>
+          <w:rFonts w:ascii="Lato" w:eastAsia="Lato" w:hAnsi="Lato" w:cs="Lato"/>
+          <w:sz w:val="20"/>
+          <w:szCs w:val="20"/>
+        </w:rPr>
+        <w:t>agerial festival of NIT Trichy</w:t>
+      </w:r>
+      <w:r>
+        <w:rPr>
+          <w:rFonts w:ascii="Lato" w:eastAsia="Lato" w:hAnsi="Lato" w:cs="Lato"/>
+          <w:sz w:val="20"/>
+          <w:szCs w:val="20"/>
+        </w:rPr>
+        <w:t xml:space="preserve">. </w:t>
+      </w:r>
+      <w:proofErr w:type="spellStart"/>
+      <w:r>
+        <w:rPr>
+          <w:rFonts w:ascii="Lato" w:eastAsia="Lato" w:hAnsi="Lato" w:cs="Lato"/>
+          <w:b/>
+          <w:bCs/>
+          <w:sz w:val="20"/>
+          <w:szCs w:val="20"/>
+        </w:rPr>
+        <w:t>DWoC</w:t>
+      </w:r>
+      <w:proofErr w:type="spellEnd"/>
+      <w:r>
+        <w:rPr>
+          <w:rFonts w:ascii="Lato" w:eastAsia="Lato" w:hAnsi="Lato" w:cs="Lato"/>
+          <w:sz w:val="20"/>
+          <w:szCs w:val="20"/>
+        </w:rPr>
+        <w:t xml:space="preserve"> encourages students from various colleges to participate in winte</w:t>
+      </w:r>
+      <w:r>
+        <w:rPr>
+          <w:rFonts w:ascii="Lato" w:eastAsia="Lato" w:hAnsi="Lato" w:cs="Lato"/>
+          <w:sz w:val="20"/>
+          <w:szCs w:val="20"/>
+        </w:rPr>
+        <w:t xml:space="preserve">r-long open-source program. As a team, we develop the platform, host </w:t>
+      </w:r>
+      <w:proofErr w:type="gramStart"/>
+      <w:r>
+        <w:rPr>
+          <w:rFonts w:ascii="Lato" w:eastAsia="Lato" w:hAnsi="Lato" w:cs="Lato"/>
+          <w:sz w:val="20"/>
+          <w:szCs w:val="20"/>
+        </w:rPr>
+        <w:t>projects</w:t>
+      </w:r>
+      <w:proofErr w:type="gramEnd"/>
+      <w:r>
+        <w:rPr>
+          <w:rFonts w:ascii="Lato" w:eastAsia="Lato" w:hAnsi="Lato" w:cs="Lato"/>
+          <w:sz w:val="20"/>
+          <w:szCs w:val="20"/>
+        </w:rPr>
+        <w:t xml:space="preserve"> and guide the participants to get familiar with open source.</w:t>
+      </w:r>
     </w:p>
     <w:p>
       <w:pPr>
@@ -5255,100 +5786,21 @@
           <w:rFonts w:ascii="Lato" w:eastAsia="Lato" w:hAnsi="Lato" w:cs="Lato"/>
           <w:b/>
         </w:rPr>
-        <w:t xml:space="preserve">Full Stack Web and Android Developer at Delta </w:t>
-      </w:r>
-      <w:proofErr w:type="gramStart"/>
-      <w:r>
-        <w:rPr>
-          <w:rFonts w:ascii="Lato" w:eastAsia="Lato" w:hAnsi="Lato" w:cs="Lato"/>
-          <w:b/>
-        </w:rPr>
-        <w:t>Force</w:t>
-      </w:r>
-      <w:r>
-        <w:rPr>
-          <w:rFonts w:ascii="Lato" w:eastAsia="Lato" w:hAnsi="Lato" w:cs="Lato"/>
-          <w:b/>
-        </w:rPr>
-        <w:t xml:space="preserve"> </w:t>
-      </w:r>
-      <w:r>
-        <w:rPr>
-          <w:rFonts w:ascii="Lato" w:eastAsia="Lato" w:hAnsi="Lato" w:cs="Lato"/>
-          <w:b/>
-        </w:rPr>
-        <w:t>:</w:t>
-      </w:r>
-      <w:proofErr w:type="gramEnd"/>
-      <w:r>
-        <w:rPr>
-          <w:rFonts w:ascii="Lato" w:eastAsia="Lato" w:hAnsi="Lato" w:cs="Lato"/>
-          <w:b/>
-        </w:rPr>
-        <w:t xml:space="preserve">     </w:t>
-      </w:r>
-      <w:r>
-        <w:rPr>
-          <w:rFonts w:ascii="Lato" w:eastAsia="Lato" w:hAnsi="Lato" w:cs="Lato"/>
-          <w:b/>
-        </w:rPr>
-        <w:t xml:space="preserve">      </w:t>
-      </w:r>
-      <w:r>
-        <w:rPr>
-          <w:rFonts w:ascii="Lato" w:eastAsia="Lato" w:hAnsi="Lato" w:cs="Lato"/>
-          <w:b/>
-        </w:rPr>
-        <w:t xml:space="preserve">                      </w:t>
-      </w:r>
-      <w:r>
-        <w:rPr>
-          <w:rFonts w:ascii="Lato" w:eastAsia="Lato" w:hAnsi="Lato" w:cs="Lato"/>
-          <w:b/>
-        </w:rPr>
-        <w:t xml:space="preserve">           </w:t>
+        <w:t xml:space="preserve">Microsoft Learn Student Ambassador:      </w:t>
+      </w:r>
+      <w:r>
+        <w:rPr>
+          <w:rFonts w:ascii="Lato" w:eastAsia="Lato" w:hAnsi="Lato" w:cs="Lato"/>
+          <w:b/>
+        </w:rPr>
+        <w:t xml:space="preserve">                                                                       </w:t>
       </w:r>
       <w:r>
         <w:rPr>
           <w:rFonts w:ascii="Lato" w:eastAsia="Lato" w:hAnsi="Lato" w:cs="Lato"/>
           <w:i/>
         </w:rPr>
-        <w:t>Aug 20</w:t>
-      </w:r>
-      <w:r>
-        <w:rPr>
-          <w:rFonts w:ascii="Lato" w:eastAsia="Lato" w:hAnsi="Lato" w:cs="Lato"/>
-          <w:i/>
-        </w:rPr>
-        <w:t>21</w:t>
-      </w:r>
-      <w:r>
-        <w:rPr>
-          <w:rFonts w:ascii="Lato" w:eastAsia="Lato" w:hAnsi="Lato" w:cs="Lato"/>
-          <w:i/>
-        </w:rPr>
-        <w:t xml:space="preserve"> </w:t>
-      </w:r>
-      <w:r>
-        <w:rPr>
-          <w:rFonts w:ascii="Lato" w:eastAsia="Lato" w:hAnsi="Lato" w:cs="Lato"/>
-          <w:i/>
-        </w:rPr>
-        <w:t>–</w:t>
-      </w:r>
-      <w:r>
-        <w:rPr>
-          <w:rFonts w:ascii="Lato" w:eastAsia="Lato" w:hAnsi="Lato" w:cs="Lato"/>
-          <w:i/>
-        </w:rPr>
-        <w:t xml:space="preserve"> </w:t>
-      </w:r>
-      <w:r>
-        <w:rPr>
-          <w:rFonts w:ascii="Lato" w:eastAsia="Lato" w:hAnsi="Lato" w:cs="Lato"/>
-          <w:i/>
-        </w:rPr>
-        <w:t>Apr 2022</w:t>
+        <w:t>Aug 2021 – Present</w:t>
       </w:r>
       <w:r>
         <w:rPr>
@@ -5362,174 +5814,22 @@
     </w:p>
     <w:p>
       <w:pPr>
+        <w:pStyle w:val="ListParagraph"/>
         <w:spacing w:before="100" w:line="240" w:lineRule="auto"/>
-        <w:ind w:left="720" w:right="-57"/>
-        <w:jc w:val="both"/>
-        <w:rPr>
-          <w:rFonts w:ascii="Lato" w:eastAsia="Lato" w:hAnsi="Lato" w:cs="Lato"/>
-          <w:sz w:val="20"/>
-          <w:szCs w:val="20"/>
-        </w:rPr>
-      </w:pPr>
-      <w:r>
-        <w:rPr>
-          <w:rFonts w:ascii="Lato" w:eastAsia="Lato" w:hAnsi="Lato" w:cs="Lato"/>
-          <w:sz w:val="20"/>
-          <w:szCs w:val="20"/>
-        </w:rPr>
-        <w:t xml:space="preserve">Member of official programming club of NIT Trichy. </w:t>
-      </w:r>
-      <w:r>
-        <w:rPr>
-          <w:rFonts w:ascii="Lato" w:eastAsia="Lato" w:hAnsi="Lato" w:cs="Lato"/>
-          <w:sz w:val="20"/>
-          <w:szCs w:val="20"/>
-        </w:rPr>
-        <w:t xml:space="preserve">While in the club, I worked on various project </w:t>
-      </w:r>
-      <w:r>
-        <w:rPr>
-          <w:rFonts w:ascii="Lato" w:eastAsia="Lato" w:hAnsi="Lato" w:cs="Lato"/>
-          <w:sz w:val="20"/>
-          <w:szCs w:val="20"/>
-        </w:rPr>
-        <w:t xml:space="preserve">for college administration and fests. </w:t>
-      </w:r>
-      <w:r>
-        <w:rPr>
-          <w:rFonts w:ascii="Lato" w:eastAsia="Lato" w:hAnsi="Lato" w:cs="Lato"/>
-          <w:b/>
-          <w:bCs/>
-          <w:sz w:val="20"/>
-          <w:szCs w:val="20"/>
-        </w:rPr>
-        <w:t>Code Character</w:t>
-      </w:r>
-      <w:r>
-        <w:rPr>
-          <w:rFonts w:ascii="Lato" w:eastAsia="Lato" w:hAnsi="Lato" w:cs="Lato"/>
-          <w:sz w:val="20"/>
-          <w:szCs w:val="20"/>
-        </w:rPr>
-        <w:t xml:space="preserve"> was one major </w:t>
-      </w:r>
-      <w:r>
-        <w:rPr>
-          <w:rFonts w:ascii="Lato" w:eastAsia="Lato" w:hAnsi="Lato" w:cs="Lato"/>
-          <w:sz w:val="20"/>
-          <w:szCs w:val="20"/>
-        </w:rPr>
-        <w:t xml:space="preserve">events during </w:t>
-      </w:r>
-      <w:proofErr w:type="spellStart"/>
-      <w:r>
-        <w:rPr>
-          <w:rFonts w:ascii="Lato" w:eastAsia="Lato" w:hAnsi="Lato" w:cs="Lato"/>
-          <w:b/>
-          <w:bCs/>
-          <w:sz w:val="20"/>
-          <w:szCs w:val="20"/>
-        </w:rPr>
-        <w:t>Pragyan</w:t>
-      </w:r>
-      <w:proofErr w:type="spellEnd"/>
-      <w:r>
-        <w:rPr>
-          <w:rFonts w:ascii="Lato" w:eastAsia="Lato" w:hAnsi="Lato" w:cs="Lato"/>
-          <w:b/>
-          <w:bCs/>
-          <w:sz w:val="20"/>
-          <w:szCs w:val="20"/>
-        </w:rPr>
-        <w:t xml:space="preserve"> 2022 – </w:t>
-      </w:r>
-      <w:r>
-        <w:rPr>
-          <w:rFonts w:ascii="Lato" w:eastAsia="Lato" w:hAnsi="Lato" w:cs="Lato"/>
-          <w:b/>
-          <w:bCs/>
-          <w:sz w:val="20"/>
-          <w:szCs w:val="20"/>
-        </w:rPr>
-        <w:t>ISO 20121:2012</w:t>
-      </w:r>
-      <w:r>
-        <w:rPr>
-          <w:rFonts w:ascii="Lato" w:eastAsia="Lato" w:hAnsi="Lato" w:cs="Lato"/>
-          <w:sz w:val="20"/>
-          <w:szCs w:val="20"/>
-        </w:rPr>
-        <w:t xml:space="preserve"> certified</w:t>
-      </w:r>
-      <w:r>
-        <w:rPr>
-          <w:rFonts w:ascii="Lato" w:eastAsia="Lato" w:hAnsi="Lato" w:cs="Lato"/>
-          <w:sz w:val="20"/>
-          <w:szCs w:val="20"/>
-        </w:rPr>
-        <w:t xml:space="preserve"> Techno-man</w:t>
-      </w:r>
-      <w:r>
-        <w:rPr>
-          <w:rFonts w:ascii="Lato" w:eastAsia="Lato" w:hAnsi="Lato" w:cs="Lato"/>
-          <w:sz w:val="20"/>
-          <w:szCs w:val="20"/>
-        </w:rPr>
-        <w:t>agerial festival of NIT Trichy</w:t>
-      </w:r>
-      <w:r>
-        <w:rPr>
-          <w:rFonts w:ascii="Lato" w:eastAsia="Lato" w:hAnsi="Lato" w:cs="Lato"/>
-          <w:sz w:val="20"/>
-          <w:szCs w:val="20"/>
-        </w:rPr>
-        <w:t xml:space="preserve">. </w:t>
-      </w:r>
-      <w:proofErr w:type="spellStart"/>
-      <w:r>
-        <w:rPr>
-          <w:rFonts w:ascii="Lato" w:eastAsia="Lato" w:hAnsi="Lato" w:cs="Lato"/>
-          <w:b/>
-          <w:bCs/>
-          <w:sz w:val="20"/>
-          <w:szCs w:val="20"/>
-        </w:rPr>
-        <w:t>DWoC</w:t>
-      </w:r>
-      <w:proofErr w:type="spellEnd"/>
-      <w:r>
-        <w:rPr>
-          <w:rFonts w:ascii="Lato" w:eastAsia="Lato" w:hAnsi="Lato" w:cs="Lato"/>
-          <w:sz w:val="20"/>
-          <w:szCs w:val="20"/>
-        </w:rPr>
-        <w:t xml:space="preserve"> encourages students from various colleges to participate in winte</w:t>
-      </w:r>
-      <w:r>
-        <w:rPr>
-          <w:rFonts w:ascii="Lato" w:eastAsia="Lato" w:hAnsi="Lato" w:cs="Lato"/>
-          <w:sz w:val="20"/>
-          <w:szCs w:val="20"/>
-        </w:rPr>
-        <w:t xml:space="preserve">r-long open-source program. As a team, we develop the platform, host </w:t>
-      </w:r>
-      <w:proofErr w:type="gramStart"/>
-      <w:r>
-        <w:rPr>
-          <w:rFonts w:ascii="Lato" w:eastAsia="Lato" w:hAnsi="Lato" w:cs="Lato"/>
-          <w:sz w:val="20"/>
-          <w:szCs w:val="20"/>
-        </w:rPr>
-        <w:t>projects</w:t>
-      </w:r>
-      <w:proofErr w:type="gramEnd"/>
-      <w:r>
-        <w:rPr>
-          <w:rFonts w:ascii="Lato" w:eastAsia="Lato" w:hAnsi="Lato" w:cs="Lato"/>
-          <w:sz w:val="20"/>
-          <w:szCs w:val="20"/>
-        </w:rPr>
-        <w:t xml:space="preserve"> and guide the participants to get familiar with open source.</w:t>
+        <w:ind w:right="-180"/>
+        <w:rPr>
+          <w:rFonts w:ascii="Lato" w:eastAsia="Lato" w:hAnsi="Lato" w:cs="Lato"/>
+          <w:i/>
+          <w:sz w:val="20"/>
+          <w:szCs w:val="20"/>
+        </w:rPr>
+      </w:pPr>
+      <w:r>
+        <w:rPr>
+          <w:sz w:val="20"/>
+          <w:szCs w:val="20"/>
+        </w:rPr>
+        <w:t>Learn Student Ambassadors are a global group of campus leaders who are eager to help fellow students, create robust tech communities, and develop technical and career skills for the future. It is a worldwide program directly led by Microsoft where it helps in building technical skills of the students and most importantly knowledge of Microsoft technologies.</w:t>
       </w:r>
     </w:p>
     <w:p>
@@ -5675,7 +5975,31 @@
           <w:sz w:val="20"/>
           <w:szCs w:val="20"/>
         </w:rPr>
-        <w:t>I am currently deputy manager at Technical Council NIT Trichy. Technical council</w:t>
+        <w:t>C</w:t>
+      </w:r>
+      <w:r>
+        <w:rPr>
+          <w:rFonts w:ascii="Lato" w:eastAsia="Lato" w:hAnsi="Lato" w:cs="Lato"/>
+          <w:sz w:val="20"/>
+          <w:szCs w:val="20"/>
+        </w:rPr>
+        <w:t xml:space="preserve">urrently </w:t>
+      </w:r>
+      <w:r>
+        <w:rPr>
+          <w:rFonts w:ascii="Lato" w:eastAsia="Lato" w:hAnsi="Lato" w:cs="Lato"/>
+          <w:sz w:val="20"/>
+          <w:szCs w:val="20"/>
+        </w:rPr>
+        <w:t xml:space="preserve">working as </w:t>
+      </w:r>
+      <w:r>
+        <w:rPr>
+          <w:rFonts w:ascii="Lato" w:eastAsia="Lato" w:hAnsi="Lato" w:cs="Lato"/>
+          <w:sz w:val="20"/>
+          <w:szCs w:val="20"/>
+        </w:rPr>
+        <w:t>deputy manager at Technical Council NIT Trichy. Technical council</w:t>
       </w:r>
       <w:r>
         <w:rPr>
@@ -5743,16 +6067,14 @@
         </w:rPr>
         <w:t xml:space="preserve">responsible for encouraging </w:t>
       </w:r>
-      <w:proofErr w:type="gramStart"/>
-      <w:r>
-        <w:rPr>
-          <w:rFonts w:ascii="Lato" w:eastAsia="Lato" w:hAnsi="Lato" w:cs="Lato"/>
-          <w:sz w:val="20"/>
-          <w:szCs w:val="20"/>
-        </w:rPr>
-        <w:t>open source</w:t>
-      </w:r>
-      <w:proofErr w:type="gramEnd"/>
+      <w:r>
+        <w:rPr>
+          <w:rFonts w:ascii="Lato" w:eastAsia="Lato" w:hAnsi="Lato" w:cs="Lato"/>
+          <w:sz w:val="20"/>
+          <w:szCs w:val="20"/>
+        </w:rPr>
+        <w:t>open-source</w:t>
+      </w:r>
       <w:r>
         <w:rPr>
           <w:rFonts w:ascii="Lato" w:eastAsia="Lato" w:hAnsi="Lato" w:cs="Lato"/>
@@ -6035,15 +6357,7 @@
           <w:sz w:val="20"/>
           <w:szCs w:val="20"/>
         </w:rPr>
-        <w:t xml:space="preserve">I am </w:t>
-      </w:r>
-      <w:r>
-        <w:rPr>
-          <w:rFonts w:ascii="Lato" w:eastAsia="Lato" w:hAnsi="Lato" w:cs="Lato"/>
-          <w:sz w:val="20"/>
-          <w:szCs w:val="20"/>
-        </w:rPr>
-        <w:t>e</w:t>
+        <w:t>E</w:t>
       </w:r>
       <w:r>
         <w:rPr>
@@ -10433,25 +10747,16 @@
 </file>
 
 <file path=customXml/item1.xml><?xml version="1.0" encoding="utf-8"?>
-<b:Sources xmlns:b="http://schemas.openxmlformats.org/officeDocument/2006/bibliography" xmlns="http://schemas.openxmlformats.org/officeDocument/2006/bibliography" SelectedStyle="\APASixthEditionOfficeOnline.xsl" StyleName="APA" Version="6"/>
-</file>
-
-<file path=customXml/item2.xml><?xml version="1.0" encoding="utf-8"?>
 <p:properties xmlns:p="http://schemas.microsoft.com/office/2006/metadata/properties" xmlns:xsi="http://www.w3.org/2001/XMLSchema-instance" xmlns:pc="http://schemas.microsoft.com/office/infopath/2007/PartnerControls">
   <documentManagement/>
 </p:properties>
 </file>
 
-<file path=customXml/item3.xml><?xml version="1.0" encoding="utf-8"?>
-<?mso-contentType ?>
-<FormTemplates xmlns="http://schemas.microsoft.com/sharepoint/v3/contenttype/forms">
-  <Display>DocumentLibraryForm</Display>
-  <Edit>DocumentLibraryForm</Edit>
-  <New>DocumentLibraryForm</New>
-</FormTemplates>
+<file path=customXml/item2.xml><?xml version="1.0" encoding="utf-8"?>
+<b:Sources xmlns:b="http://schemas.openxmlformats.org/officeDocument/2006/bibliography" xmlns="http://schemas.openxmlformats.org/officeDocument/2006/bibliography" SelectedStyle="\APASixthEditionOfficeOnline.xsl" StyleName="APA" Version="6"/>
 </file>
 
-<file path=customXml/item4.xml><?xml version="1.0" encoding="utf-8"?>
+<file path=customXml/item3.xml><?xml version="1.0" encoding="utf-8"?>
 <ct:contentTypeSchema xmlns:ct="http://schemas.microsoft.com/office/2006/metadata/contentType" xmlns:ma="http://schemas.microsoft.com/office/2006/metadata/properties/metaAttributes" ct:_="" ma:_="" ma:contentTypeName="Document" ma:contentTypeID="0x01010054E8EBE579ED724DA6862405C7970F81" ma:contentTypeVersion="12" ma:contentTypeDescription="Create a new document." ma:contentTypeScope="" ma:versionID="b4ab5376ec329507baeffdcb3c7576c7">
   <xsd:schema xmlns:xsd="http://www.w3.org/2001/XMLSchema" xmlns:xs="http://www.w3.org/2001/XMLSchema" xmlns:p="http://schemas.microsoft.com/office/2006/metadata/properties" xmlns:ns3="49fa8af8-517d-491f-a3d5-7cf68fb985f9" xmlns:ns4="5d848a0f-dbe6-471c-a407-bb7a402dc859" targetNamespace="http://schemas.microsoft.com/office/2006/metadata/properties" ma:root="true" ma:fieldsID="1ef87aeab1430e9207670285a6ac8442" ns3:_="" ns4:_="">
     <xsd:import namespace="49fa8af8-517d-491f-a3d5-7cf68fb985f9"/>
@@ -10668,7 +10973,25 @@
 </ct:contentTypeSchema>
 </file>
 
+<file path=customXml/item4.xml><?xml version="1.0" encoding="utf-8"?>
+<?mso-contentType ?>
+<FormTemplates xmlns="http://schemas.microsoft.com/sharepoint/v3/contenttype/forms">
+  <Display>DocumentLibraryForm</Display>
+  <Edit>DocumentLibraryForm</Edit>
+  <New>DocumentLibraryForm</New>
+</FormTemplates>
+</file>
+
 <file path=customXml/itemProps1.xml><?xml version="1.0" encoding="utf-8"?>
+<ds:datastoreItem xmlns:ds="http://schemas.openxmlformats.org/officeDocument/2006/customXml" ds:itemID="{EE758FA4-464B-4666-864D-D6D0B7F7B76B}">
+  <ds:schemaRefs>
+    <ds:schemaRef ds:uri="http://schemas.microsoft.com/office/2006/metadata/properties"/>
+    <ds:schemaRef ds:uri="http://schemas.microsoft.com/office/infopath/2007/PartnerControls"/>
+  </ds:schemaRefs>
+</ds:datastoreItem>
+</file>
+
+<file path=customXml/itemProps2.xml><?xml version="1.0" encoding="utf-8"?>
 <ds:datastoreItem xmlns:ds="http://schemas.openxmlformats.org/officeDocument/2006/customXml" ds:itemID="{4DC11709-1728-462D-8725-A42CF9785912}">
   <ds:schemaRefs>
     <ds:schemaRef ds:uri="http://schemas.openxmlformats.org/officeDocument/2006/bibliography"/>
@@ -10676,32 +10999,7 @@
 </ds:datastoreItem>
 </file>
 
-<file path=customXml/itemProps2.xml><?xml version="1.0" encoding="utf-8"?>
-<ds:datastoreItem xmlns:ds="http://schemas.openxmlformats.org/officeDocument/2006/customXml" ds:itemID="{EE758FA4-464B-4666-864D-D6D0B7F7B76B}">
-  <ds:schemaRefs>
-    <ds:schemaRef ds:uri="5d848a0f-dbe6-471c-a407-bb7a402dc859"/>
-    <ds:schemaRef ds:uri="http://purl.org/dc/dcmitype/"/>
-    <ds:schemaRef ds:uri="http://purl.org/dc/terms/"/>
-    <ds:schemaRef ds:uri="http://schemas.microsoft.com/office/2006/documentManagement/types"/>
-    <ds:schemaRef ds:uri="49fa8af8-517d-491f-a3d5-7cf68fb985f9"/>
-    <ds:schemaRef ds:uri="http://schemas.openxmlformats.org/package/2006/metadata/core-properties"/>
-    <ds:schemaRef ds:uri="http://schemas.microsoft.com/office/2006/metadata/properties"/>
-    <ds:schemaRef ds:uri="http://schemas.microsoft.com/office/infopath/2007/PartnerControls"/>
-    <ds:schemaRef ds:uri="http://www.w3.org/XML/1998/namespace"/>
-    <ds:schemaRef ds:uri="http://purl.org/dc/elements/1.1/"/>
-  </ds:schemaRefs>
-</ds:datastoreItem>
-</file>
-
 <file path=customXml/itemProps3.xml><?xml version="1.0" encoding="utf-8"?>
-<ds:datastoreItem xmlns:ds="http://schemas.openxmlformats.org/officeDocument/2006/customXml" ds:itemID="{80345F14-94B4-4676-A277-140295AAB9F3}">
-  <ds:schemaRefs>
-    <ds:schemaRef ds:uri="http://schemas.microsoft.com/sharepoint/v3/contenttype/forms"/>
-  </ds:schemaRefs>
-</ds:datastoreItem>
-</file>
-
-<file path=customXml/itemProps4.xml><?xml version="1.0" encoding="utf-8"?>
 <ds:datastoreItem xmlns:ds="http://schemas.openxmlformats.org/officeDocument/2006/customXml" ds:itemID="{C299260E-7C1E-4663-91CA-5F255A5DAC6D}">
   <ds:schemaRefs>
     <ds:schemaRef ds:uri="http://schemas.microsoft.com/office/2006/metadata/contentType"/>
@@ -10718,4 +11016,12 @@
     <ds:schemaRef ds:uri="http://schemas.microsoft.com/internal/obd"/>
   </ds:schemaRefs>
 </ds:datastoreItem>
+</file>
+
+<file path=customXml/itemProps4.xml><?xml version="1.0" encoding="utf-8"?>
+<ds:datastoreItem xmlns:ds="http://schemas.openxmlformats.org/officeDocument/2006/customXml" ds:itemID="{80345F14-94B4-4676-A277-140295AAB9F3}">
+  <ds:schemaRefs>
+    <ds:schemaRef ds:uri="http://schemas.microsoft.com/sharepoint/v3/contenttype/forms"/>
+  </ds:schemaRefs>
+</ds:datastoreItem>
 </file>
</xml_diff>

<commit_message>
fix: fonts and bold
</commit_message>
<xml_diff>
--- a/NITT_TNP_Resume/AkashJaiswal_NITT_Resume.docx
+++ b/NITT_TNP_Resume/AkashJaiswal_NITT_Resume.docx
@@ -1715,21 +1715,19 @@
         <w:rPr>
           <w:rFonts w:ascii="Lato" w:eastAsia="Lato" w:hAnsi="Lato" w:cs="Lato"/>
         </w:rPr>
-        <w:t xml:space="preserve">to </w:t>
-      </w:r>
-      <w:proofErr w:type="spellStart"/>
-      <w:r>
-        <w:rPr>
-          <w:rFonts w:ascii="Lato" w:eastAsia="Lato" w:hAnsi="Lato" w:cs="Lato"/>
-        </w:rPr>
-        <w:t>CCExtractor</w:t>
-      </w:r>
-      <w:proofErr w:type="spellEnd"/>
-      <w:r>
-        <w:rPr>
-          <w:rFonts w:ascii="Lato" w:eastAsia="Lato" w:hAnsi="Lato" w:cs="Lato"/>
-        </w:rPr>
-        <w:t xml:space="preserve"> org </w:t>
+        <w:t>to CC</w:t>
+      </w:r>
+      <w:r>
+        <w:rPr>
+          <w:rFonts w:ascii="Lato" w:eastAsia="Lato" w:hAnsi="Lato" w:cs="Lato"/>
+        </w:rPr>
+        <w:t xml:space="preserve"> </w:t>
+      </w:r>
+      <w:r>
+        <w:rPr>
+          <w:rFonts w:ascii="Lato" w:eastAsia="Lato" w:hAnsi="Lato" w:cs="Lato"/>
+        </w:rPr>
+        <w:t xml:space="preserve">Extractor org </w:t>
       </w:r>
       <w:r>
         <w:rPr>
@@ -1800,7 +1798,6 @@
         <w:t xml:space="preserve">Completed </w:t>
       </w:r>
       <w:hyperlink r:id="rId16" w:history="1">
-        <w:proofErr w:type="spellStart"/>
         <w:r>
           <w:rPr>
             <w:rStyle w:val="Hyperlink"/>
@@ -1808,18 +1805,8 @@
             <w:b/>
             <w:bCs/>
           </w:rPr>
-          <w:t>K</w:t>
+          <w:t>Kharagpur</w:t>
         </w:r>
-        <w:r>
-          <w:rPr>
-            <w:rStyle w:val="Hyperlink"/>
-            <w:rFonts w:ascii="Lato" w:eastAsia="Lato" w:hAnsi="Lato" w:cs="Lato"/>
-            <w:b/>
-            <w:bCs/>
-          </w:rPr>
-          <w:t>hragpur</w:t>
-        </w:r>
-        <w:proofErr w:type="spellEnd"/>
         <w:r>
           <w:rPr>
             <w:rStyle w:val="Hyperlink"/>
@@ -2074,14 +2061,12 @@
           <w:rFonts w:ascii="Lato" w:eastAsia="Lato" w:hAnsi="Lato" w:cs="Lato"/>
         </w:rPr>
       </w:pPr>
-      <w:proofErr w:type="spellStart"/>
-      <w:r>
-        <w:rPr>
-          <w:rFonts w:ascii="Lato" w:hAnsi="Lato"/>
-        </w:rPr>
-        <w:t>Codechef</w:t>
-      </w:r>
-      <w:proofErr w:type="spellEnd"/>
+      <w:r>
+        <w:rPr>
+          <w:rFonts w:ascii="Lato" w:hAnsi="Lato"/>
+        </w:rPr>
+        <w:t>Code chef</w:t>
+      </w:r>
       <w:r>
         <w:rPr>
           <w:rFonts w:ascii="Lato" w:hAnsi="Lato"/>
@@ -2098,7 +2083,6 @@
           </w:rPr>
           <w:t xml:space="preserve">Global Rank 194 </w:t>
         </w:r>
-        <w:proofErr w:type="spellStart"/>
         <w:r>
           <w:rPr>
             <w:rStyle w:val="Hyperlink"/>
@@ -2106,9 +2090,8 @@
             <w:b/>
             <w:bCs/>
           </w:rPr>
-          <w:t>Div</w:t>
+          <w:t>Div.</w:t>
         </w:r>
-        <w:proofErr w:type="spellEnd"/>
         <w:r>
           <w:rPr>
             <w:rStyle w:val="Hyperlink"/>
@@ -2163,15 +2146,13 @@
           </w:rPr>
           <w:t xml:space="preserve">Covalent </w:t>
         </w:r>
-        <w:proofErr w:type="spellStart"/>
         <w:r>
           <w:rPr>
             <w:rStyle w:val="Hyperlink"/>
             <w:rFonts w:ascii="Lato" w:eastAsia="Lato" w:hAnsi="Lato" w:cs="Lato"/>
           </w:rPr>
-          <w:t>Compedition</w:t>
+          <w:t>Competition</w:t>
         </w:r>
-        <w:proofErr w:type="spellEnd"/>
         <w:r>
           <w:rPr>
             <w:rStyle w:val="Hyperlink"/>
@@ -2246,20 +2227,12 @@
         </w:rPr>
         <w:t xml:space="preserve">1st prize in </w:t>
       </w:r>
-      <w:proofErr w:type="spellStart"/>
-      <w:r>
-        <w:rPr>
-          <w:rFonts w:ascii="Lato" w:hAnsi="Lato"/>
-        </w:rPr>
-        <w:t>C</w:t>
-      </w:r>
-      <w:r>
-        <w:rPr>
-          <w:rFonts w:ascii="Lato" w:hAnsi="Lato"/>
-        </w:rPr>
-        <w:t>ryptotrader</w:t>
-      </w:r>
-      <w:proofErr w:type="spellEnd"/>
+      <w:r>
+        <w:rPr>
+          <w:rFonts w:ascii="Lato" w:hAnsi="Lato"/>
+        </w:rPr>
+        <w:t>Crypto trader</w:t>
+      </w:r>
       <w:r>
         <w:rPr>
           <w:rFonts w:ascii="Lato" w:hAnsi="Lato"/>
@@ -2487,15 +2460,32 @@
         </w:rPr>
         <w:t xml:space="preserve">Contributor @ </w:t>
       </w:r>
-      <w:proofErr w:type="spellStart"/>
-      <w:r>
-        <w:rPr>
-          <w:rFonts w:ascii="Lato" w:eastAsia="Lato" w:hAnsi="Lato" w:cs="Lato"/>
-          <w:b/>
-        </w:rPr>
-        <w:t>CCExtractor</w:t>
-      </w:r>
-      <w:proofErr w:type="spellEnd"/>
+      <w:hyperlink r:id="rId21" w:history="1">
+        <w:r>
+          <w:rPr>
+            <w:rStyle w:val="Hyperlink"/>
+            <w:rFonts w:ascii="Lato" w:eastAsia="Lato" w:hAnsi="Lato" w:cs="Lato"/>
+            <w:b/>
+          </w:rPr>
+          <w:t>CC</w:t>
+        </w:r>
+        <w:r>
+          <w:rPr>
+            <w:rStyle w:val="Hyperlink"/>
+            <w:rFonts w:ascii="Lato" w:eastAsia="Lato" w:hAnsi="Lato" w:cs="Lato"/>
+            <w:b/>
+          </w:rPr>
+          <w:t xml:space="preserve"> </w:t>
+        </w:r>
+        <w:r>
+          <w:rPr>
+            <w:rStyle w:val="Hyperlink"/>
+            <w:rFonts w:ascii="Lato" w:eastAsia="Lato" w:hAnsi="Lato" w:cs="Lato"/>
+            <w:b/>
+          </w:rPr>
+          <w:t>Extractor</w:t>
+        </w:r>
+      </w:hyperlink>
       <w:r>
         <w:rPr>
           <w:rFonts w:ascii="Lato" w:eastAsia="Lato" w:hAnsi="Lato" w:cs="Lato"/>
@@ -2510,21 +2500,13 @@
         </w:rPr>
         <w:t xml:space="preserve">Google Summer of Code </w:t>
       </w:r>
-      <w:proofErr w:type="gramStart"/>
-      <w:r>
-        <w:rPr>
-          <w:rFonts w:ascii="Lato" w:eastAsia="Lato" w:hAnsi="Lato" w:cs="Lato"/>
-          <w:b/>
-        </w:rPr>
-        <w:t xml:space="preserve">2022 </w:t>
-      </w:r>
-      <w:r>
-        <w:rPr>
-          <w:rFonts w:ascii="Lato" w:eastAsia="Lato" w:hAnsi="Lato" w:cs="Lato"/>
-        </w:rPr>
-        <w:t>:</w:t>
-      </w:r>
-      <w:proofErr w:type="gramEnd"/>
+      <w:r>
+        <w:rPr>
+          <w:rFonts w:ascii="Lato" w:eastAsia="Lato" w:hAnsi="Lato" w:cs="Lato"/>
+          <w:b/>
+        </w:rPr>
+        <w:t>2022:</w:t>
+      </w:r>
       <w:r>
         <w:rPr>
           <w:rFonts w:ascii="Lato" w:eastAsia="Nova Mono" w:hAnsi="Lato" w:cs="Nova Mono"/>
@@ -2631,7 +2613,7 @@
         </w:rPr>
         <w:t xml:space="preserve">Started the </w:t>
       </w:r>
-      <w:hyperlink r:id="rId21" w:history="1">
+      <w:hyperlink r:id="rId22" w:history="1">
         <w:r>
           <w:rPr>
             <w:rStyle w:val="Hyperlink"/>
@@ -2653,14 +2635,12 @@
         </w:rPr>
         <w:t xml:space="preserve"> under </w:t>
       </w:r>
-      <w:proofErr w:type="spellStart"/>
-      <w:r>
-        <w:rPr>
-          <w:rFonts w:ascii="Lato" w:eastAsia="Lato" w:hAnsi="Lato" w:cs="Lato"/>
-        </w:rPr>
-        <w:t>CCextractor</w:t>
-      </w:r>
-      <w:proofErr w:type="spellEnd"/>
+      <w:r>
+        <w:rPr>
+          <w:rFonts w:ascii="Lato" w:eastAsia="Lato" w:hAnsi="Lato" w:cs="Lato"/>
+        </w:rPr>
+        <w:t>CC Extractor</w:t>
+      </w:r>
       <w:r>
         <w:rPr>
           <w:rFonts w:ascii="Lato" w:eastAsia="Lato" w:hAnsi="Lato" w:cs="Lato"/>
@@ -2731,11 +2711,21 @@
         <w:rPr>
           <w:rFonts w:ascii="Lato" w:eastAsia="Lato" w:hAnsi="Lato" w:cs="Lato"/>
         </w:rPr>
-        <w:t xml:space="preserve">utomatic CI/CD on </w:t>
-      </w:r>
-      <w:r>
-        <w:rPr>
-          <w:rFonts w:ascii="Lato" w:eastAsia="Lato" w:hAnsi="Lato" w:cs="Lato"/>
+        <w:t xml:space="preserve">utomatic </w:t>
+      </w:r>
+      <w:r>
+        <w:rPr>
+          <w:rFonts w:ascii="Lato" w:eastAsia="Lato" w:hAnsi="Lato" w:cs="Lato"/>
+          <w:b/>
+          <w:bCs/>
+        </w:rPr>
+        <w:t xml:space="preserve">CI/CD on </w:t>
+      </w:r>
+      <w:r>
+        <w:rPr>
+          <w:rFonts w:ascii="Lato" w:eastAsia="Lato" w:hAnsi="Lato" w:cs="Lato"/>
+          <w:b/>
+          <w:bCs/>
         </w:rPr>
         <w:t>GitHub</w:t>
       </w:r>
@@ -2754,14 +2744,24 @@
       <w:r>
         <w:rPr>
           <w:rFonts w:ascii="Lato" w:eastAsia="Lato" w:hAnsi="Lato" w:cs="Lato"/>
+          <w:b/>
+          <w:bCs/>
         </w:rPr>
         <w:t>GitHub</w:t>
       </w:r>
       <w:r>
         <w:rPr>
           <w:rFonts w:ascii="Lato" w:eastAsia="Lato" w:hAnsi="Lato" w:cs="Lato"/>
-        </w:rPr>
-        <w:t xml:space="preserve"> actions.</w:t>
+          <w:b/>
+          <w:bCs/>
+        </w:rPr>
+        <w:t xml:space="preserve"> actions</w:t>
+      </w:r>
+      <w:r>
+        <w:rPr>
+          <w:rFonts w:ascii="Lato" w:eastAsia="Lato" w:hAnsi="Lato" w:cs="Lato"/>
+        </w:rPr>
+        <w:t>.</w:t>
       </w:r>
     </w:p>
     <w:p>
@@ -2806,16 +2806,14 @@
         </w:rPr>
         <w:t xml:space="preserve">Firebase </w:t>
       </w:r>
-      <w:proofErr w:type="spellStart"/>
       <w:r>
         <w:rPr>
           <w:rFonts w:ascii="Lato" w:eastAsia="Lato" w:hAnsi="Lato" w:cs="Lato"/>
           <w:b/>
           <w:bCs/>
         </w:rPr>
-        <w:t>Firestore</w:t>
-      </w:r>
-      <w:proofErr w:type="spellEnd"/>
+        <w:t>Fire store</w:t>
+      </w:r>
       <w:r>
         <w:rPr>
           <w:rFonts w:ascii="Lato" w:eastAsia="Lato" w:hAnsi="Lato" w:cs="Lato"/>
@@ -2894,44 +2892,41 @@
         </w:rPr>
         <w:t xml:space="preserve"> </w:t>
       </w:r>
-      <w:proofErr w:type="gramStart"/>
-      <w:r>
-        <w:rPr>
-          <w:rFonts w:ascii="Lato" w:eastAsia="Lato" w:hAnsi="Lato" w:cs="Lato"/>
-          <w:b/>
-        </w:rPr>
-        <w:t>Advocate</w:t>
-      </w:r>
-      <w:r>
-        <w:rPr>
-          <w:rFonts w:ascii="Lato" w:eastAsia="Lato" w:hAnsi="Lato" w:cs="Lato"/>
-          <w:b/>
+      <w:r>
+        <w:rPr>
+          <w:rFonts w:ascii="Lato" w:eastAsia="Lato" w:hAnsi="Lato" w:cs="Lato"/>
+          <w:b/>
+        </w:rPr>
+        <w:t>Advocate:</w:t>
+      </w:r>
+      <w:r>
+        <w:rPr>
+          <w:rFonts w:ascii="Lato" w:eastAsia="Lato" w:hAnsi="Lato" w:cs="Lato"/>
         </w:rPr>
         <w:t xml:space="preserve"> </w:t>
       </w:r>
-      <w:r>
-        <w:rPr>
-          <w:rFonts w:ascii="Lato" w:eastAsia="Lato" w:hAnsi="Lato" w:cs="Lato"/>
-        </w:rPr>
-        <w:t>:</w:t>
-      </w:r>
-      <w:proofErr w:type="gramEnd"/>
-      <w:r>
-        <w:rPr>
-          <w:rFonts w:ascii="Lato" w:eastAsia="Lato" w:hAnsi="Lato" w:cs="Lato"/>
-        </w:rPr>
-        <w:t xml:space="preserve"> </w:t>
-      </w:r>
-      <w:hyperlink r:id="rId22" w:history="1">
-        <w:proofErr w:type="spellStart"/>
+      <w:hyperlink r:id="rId23" w:history="1">
         <w:r>
           <w:rPr>
             <w:rStyle w:val="Hyperlink"/>
             <w:rFonts w:ascii="Lato" w:eastAsia="Lato" w:hAnsi="Lato" w:cs="Lato"/>
           </w:rPr>
-          <w:t>Github</w:t>
+          <w:t>Git</w:t>
         </w:r>
-        <w:proofErr w:type="spellEnd"/>
+        <w:r>
+          <w:rPr>
+            <w:rStyle w:val="Hyperlink"/>
+            <w:rFonts w:ascii="Lato" w:eastAsia="Lato" w:hAnsi="Lato" w:cs="Lato"/>
+          </w:rPr>
+          <w:t>H</w:t>
+        </w:r>
+        <w:r>
+          <w:rPr>
+            <w:rStyle w:val="Hyperlink"/>
+            <w:rFonts w:ascii="Lato" w:eastAsia="Lato" w:hAnsi="Lato" w:cs="Lato"/>
+          </w:rPr>
+          <w:t>ub</w:t>
+        </w:r>
         <w:r>
           <w:rPr>
             <w:rStyle w:val="Hyperlink"/>
@@ -3089,14 +3084,12 @@
         </w:rPr>
         <w:t xml:space="preserve"> Advocate </w:t>
       </w:r>
-      <w:proofErr w:type="spellStart"/>
-      <w:r>
-        <w:rPr>
-          <w:rFonts w:ascii="Lato" w:eastAsia="Lato" w:hAnsi="Lato" w:cs="Lato"/>
-        </w:rPr>
-        <w:t>startup</w:t>
-      </w:r>
-      <w:proofErr w:type="spellEnd"/>
+      <w:r>
+        <w:rPr>
+          <w:rFonts w:ascii="Lato" w:eastAsia="Lato" w:hAnsi="Lato" w:cs="Lato"/>
+        </w:rPr>
+        <w:t>start up</w:t>
+      </w:r>
       <w:r>
         <w:rPr>
           <w:rFonts w:ascii="Lato" w:eastAsia="Lato" w:hAnsi="Lato" w:cs="Lato"/>
@@ -3338,22 +3331,13 @@
         </w:rPr>
         <w:t xml:space="preserve">Code Character </w:t>
       </w:r>
-      <w:proofErr w:type="gramStart"/>
-      <w:r>
-        <w:rPr>
-          <w:rFonts w:ascii="Lato" w:hAnsi="Lato"/>
-          <w:b/>
-        </w:rPr>
-        <w:t xml:space="preserve">2022 </w:t>
-      </w:r>
-      <w:r>
-        <w:rPr>
-          <w:rFonts w:ascii="Lato" w:hAnsi="Lato"/>
-          <w:b/>
-        </w:rPr>
-        <w:t>:</w:t>
-      </w:r>
-      <w:proofErr w:type="gramEnd"/>
+      <w:r>
+        <w:rPr>
+          <w:rFonts w:ascii="Lato" w:hAnsi="Lato"/>
+          <w:b/>
+        </w:rPr>
+        <w:t>2022:</w:t>
+      </w:r>
       <w:r>
         <w:rPr>
           <w:rFonts w:ascii="Lato" w:hAnsi="Lato"/>
@@ -3361,7 +3345,7 @@
         </w:rPr>
         <w:t xml:space="preserve"> </w:t>
       </w:r>
-      <w:hyperlink r:id="rId23" w:history="1">
+      <w:hyperlink r:id="rId24" w:history="1">
         <w:r>
           <w:rPr>
             <w:rStyle w:val="Hyperlink"/>
@@ -3498,6 +3482,94 @@
         </w:rPr>
         <w:t xml:space="preserve">-based strategy game </w:t>
       </w:r>
+      <w:r>
+        <w:rPr>
+          <w:rFonts w:ascii="Lato" w:hAnsi="Lato"/>
+          <w:sz w:val="20"/>
+          <w:szCs w:val="20"/>
+        </w:rPr>
+        <w:t>in which</w:t>
+      </w:r>
+      <w:r>
+        <w:rPr>
+          <w:rFonts w:ascii="Lato" w:hAnsi="Lato"/>
+          <w:sz w:val="20"/>
+          <w:szCs w:val="20"/>
+        </w:rPr>
+        <w:t xml:space="preserve"> </w:t>
+      </w:r>
+      <w:r>
+        <w:rPr>
+          <w:rFonts w:ascii="Lato" w:hAnsi="Lato"/>
+          <w:sz w:val="20"/>
+          <w:szCs w:val="20"/>
+        </w:rPr>
+        <w:t xml:space="preserve">player </w:t>
+      </w:r>
+      <w:r>
+        <w:rPr>
+          <w:rFonts w:ascii="Lato" w:hAnsi="Lato"/>
+          <w:sz w:val="20"/>
+          <w:szCs w:val="20"/>
+        </w:rPr>
+        <w:t>control troops in real-time simulation.</w:t>
+      </w:r>
+      <w:r>
+        <w:rPr>
+          <w:rFonts w:ascii="Lato" w:hAnsi="Lato"/>
+          <w:sz w:val="20"/>
+          <w:szCs w:val="20"/>
+        </w:rPr>
+        <w:t xml:space="preserve"> </w:t>
+      </w:r>
+      <w:r>
+        <w:rPr>
+          <w:rFonts w:ascii="Lato" w:hAnsi="Lato"/>
+          <w:sz w:val="20"/>
+          <w:szCs w:val="20"/>
+        </w:rPr>
+        <w:t xml:space="preserve">Player </w:t>
+      </w:r>
+      <w:r>
+        <w:rPr>
+          <w:rFonts w:ascii="Lato" w:hAnsi="Lato"/>
+          <w:sz w:val="20"/>
+          <w:szCs w:val="20"/>
+        </w:rPr>
+        <w:t>controls</w:t>
+      </w:r>
+      <w:r>
+        <w:rPr>
+          <w:rFonts w:ascii="Lato" w:hAnsi="Lato"/>
+          <w:sz w:val="20"/>
+          <w:szCs w:val="20"/>
+        </w:rPr>
+        <w:t xml:space="preserve"> their </w:t>
+      </w:r>
+      <w:r>
+        <w:rPr>
+          <w:rFonts w:ascii="Lato" w:hAnsi="Lato"/>
+          <w:sz w:val="20"/>
+          <w:szCs w:val="20"/>
+        </w:rPr>
+        <w:t>troops</w:t>
+      </w:r>
+      <w:r>
+        <w:rPr>
+          <w:rFonts w:ascii="Lato" w:hAnsi="Lato"/>
+          <w:sz w:val="20"/>
+          <w:szCs w:val="20"/>
+        </w:rPr>
+        <w:t xml:space="preserve"> by writing code in either of three lang</w:t>
+      </w:r>
+      <w:r>
+        <w:rPr>
+          <w:rFonts w:ascii="Lato" w:hAnsi="Lato"/>
+          <w:sz w:val="20"/>
+          <w:szCs w:val="20"/>
+        </w:rPr>
+        <w:t xml:space="preserve">uages namely – Java, </w:t>
+      </w:r>
       <w:proofErr w:type="gramStart"/>
       <w:r>
         <w:rPr>
@@ -3505,7 +3577,7 @@
           <w:sz w:val="20"/>
           <w:szCs w:val="20"/>
         </w:rPr>
-        <w:t>where</w:t>
+        <w:t>C++</w:t>
       </w:r>
       <w:proofErr w:type="gramEnd"/>
       <w:r>
@@ -3514,27 +3586,97 @@
           <w:sz w:val="20"/>
           <w:szCs w:val="20"/>
         </w:rPr>
+        <w:t xml:space="preserve"> and Python.</w:t>
+      </w:r>
+      <w:r>
+        <w:rPr>
+          <w:rFonts w:ascii="Lato" w:hAnsi="Lato"/>
+          <w:sz w:val="20"/>
+          <w:szCs w:val="20"/>
+        </w:rPr>
+        <w:t xml:space="preserve"> Player also </w:t>
+      </w:r>
+      <w:r>
+        <w:rPr>
+          <w:rFonts w:ascii="Lato" w:hAnsi="Lato"/>
+          <w:sz w:val="20"/>
+          <w:szCs w:val="20"/>
+        </w:rPr>
+        <w:t>safeguards</w:t>
+      </w:r>
+      <w:r>
+        <w:rPr>
+          <w:rFonts w:ascii="Lato" w:hAnsi="Lato"/>
+          <w:sz w:val="20"/>
+          <w:szCs w:val="20"/>
+        </w:rPr>
+        <w:t xml:space="preserve"> their home-base </w:t>
+      </w:r>
+      <w:r>
+        <w:rPr>
+          <w:rFonts w:ascii="Lato" w:hAnsi="Lato"/>
+          <w:sz w:val="20"/>
+          <w:szCs w:val="20"/>
+        </w:rPr>
+        <w:t xml:space="preserve">from enemy attack </w:t>
+      </w:r>
+      <w:r>
+        <w:rPr>
+          <w:rFonts w:ascii="Lato" w:hAnsi="Lato"/>
+          <w:sz w:val="20"/>
+          <w:szCs w:val="20"/>
+        </w:rPr>
+        <w:t xml:space="preserve">by putting </w:t>
+      </w:r>
+      <w:r>
+        <w:rPr>
+          <w:rFonts w:ascii="Lato" w:hAnsi="Lato"/>
+          <w:sz w:val="20"/>
+          <w:szCs w:val="20"/>
+        </w:rPr>
+        <w:t>robust defences</w:t>
+      </w:r>
+      <w:r>
+        <w:rPr>
+          <w:rFonts w:ascii="Lato" w:hAnsi="Lato"/>
+          <w:sz w:val="20"/>
+          <w:szCs w:val="20"/>
+        </w:rPr>
+        <w:t>.</w:t>
+      </w:r>
+      <w:r>
+        <w:rPr>
+          <w:rFonts w:ascii="Lato" w:hAnsi="Lato"/>
+          <w:sz w:val="20"/>
+          <w:szCs w:val="20"/>
+        </w:rPr>
         <w:t xml:space="preserve"> </w:t>
       </w:r>
       <w:r>
         <w:rPr>
           <w:rFonts w:ascii="Lato" w:hAnsi="Lato"/>
-          <w:sz w:val="20"/>
-          <w:szCs w:val="20"/>
-        </w:rPr>
-        <w:t xml:space="preserve">player </w:t>
-      </w:r>
-      <w:r>
-        <w:rPr>
-          <w:rFonts w:ascii="Lato" w:hAnsi="Lato"/>
-          <w:sz w:val="20"/>
-          <w:szCs w:val="20"/>
-        </w:rPr>
-        <w:t>control troops in real-time simulation.</w:t>
-      </w:r>
-      <w:r>
-        <w:rPr>
-          <w:rFonts w:ascii="Lato" w:hAnsi="Lato"/>
+          <w:b/>
+          <w:bCs/>
+          <w:sz w:val="20"/>
+          <w:szCs w:val="20"/>
+        </w:rPr>
+        <w:t xml:space="preserve">Teck Stack </w:t>
+      </w:r>
+      <w:r>
+        <w:rPr>
+          <w:rFonts w:ascii="Lato" w:hAnsi="Lato"/>
+          <w:b/>
+          <w:bCs/>
+          <w:sz w:val="20"/>
+          <w:szCs w:val="20"/>
+        </w:rPr>
+        <w:t>– Phaser3, TypeScript, Spring Boot Kotlin, Rust,</w:t>
+      </w:r>
+      <w:r>
+        <w:rPr>
+          <w:rFonts w:ascii="Lato" w:hAnsi="Lato"/>
+          <w:b/>
+          <w:bCs/>
           <w:sz w:val="20"/>
           <w:szCs w:val="20"/>
         </w:rPr>
@@ -3543,100 +3685,12 @@
       <w:r>
         <w:rPr>
           <w:rFonts w:ascii="Lato" w:hAnsi="Lato"/>
-          <w:sz w:val="20"/>
-          <w:szCs w:val="20"/>
-        </w:rPr>
-        <w:t xml:space="preserve">Player </w:t>
-      </w:r>
-      <w:proofErr w:type="gramStart"/>
-      <w:r>
-        <w:rPr>
-          <w:rFonts w:ascii="Lato" w:hAnsi="Lato"/>
-          <w:sz w:val="20"/>
-          <w:szCs w:val="20"/>
-        </w:rPr>
-        <w:t>control</w:t>
-      </w:r>
-      <w:proofErr w:type="gramEnd"/>
-      <w:r>
-        <w:rPr>
-          <w:rFonts w:ascii="Lato" w:hAnsi="Lato"/>
-          <w:sz w:val="20"/>
-          <w:szCs w:val="20"/>
-        </w:rPr>
-        <w:t xml:space="preserve"> their </w:t>
-      </w:r>
-      <w:r>
-        <w:rPr>
-          <w:rFonts w:ascii="Lato" w:hAnsi="Lato"/>
-          <w:sz w:val="20"/>
-          <w:szCs w:val="20"/>
-        </w:rPr>
-        <w:t>troops</w:t>
-      </w:r>
-      <w:r>
-        <w:rPr>
-          <w:rFonts w:ascii="Lato" w:hAnsi="Lato"/>
-          <w:sz w:val="20"/>
-          <w:szCs w:val="20"/>
-        </w:rPr>
-        <w:t xml:space="preserve"> by writing code in either of three lang</w:t>
-      </w:r>
-      <w:r>
-        <w:rPr>
-          <w:rFonts w:ascii="Lato" w:hAnsi="Lato"/>
-          <w:sz w:val="20"/>
-          <w:szCs w:val="20"/>
-        </w:rPr>
-        <w:t>uages namely – Java, C++ and Python.</w:t>
-      </w:r>
-      <w:r>
-        <w:rPr>
-          <w:rFonts w:ascii="Lato" w:hAnsi="Lato"/>
-          <w:sz w:val="20"/>
-          <w:szCs w:val="20"/>
-        </w:rPr>
-        <w:t xml:space="preserve"> Player also </w:t>
-      </w:r>
-      <w:r>
-        <w:rPr>
-          <w:rFonts w:ascii="Lato" w:hAnsi="Lato"/>
-          <w:sz w:val="20"/>
-          <w:szCs w:val="20"/>
-        </w:rPr>
-        <w:t>safeguards</w:t>
-      </w:r>
-      <w:r>
-        <w:rPr>
-          <w:rFonts w:ascii="Lato" w:hAnsi="Lato"/>
-          <w:sz w:val="20"/>
-          <w:szCs w:val="20"/>
-        </w:rPr>
-        <w:t xml:space="preserve"> their home-base </w:t>
-      </w:r>
-      <w:r>
-        <w:rPr>
-          <w:rFonts w:ascii="Lato" w:hAnsi="Lato"/>
-          <w:sz w:val="20"/>
-          <w:szCs w:val="20"/>
-        </w:rPr>
-        <w:t xml:space="preserve">from enemy attack </w:t>
-      </w:r>
-      <w:r>
-        <w:rPr>
-          <w:rFonts w:ascii="Lato" w:hAnsi="Lato"/>
-          <w:sz w:val="20"/>
-          <w:szCs w:val="20"/>
-        </w:rPr>
-        <w:t xml:space="preserve">by putting </w:t>
-      </w:r>
-      <w:r>
-        <w:rPr>
-          <w:rFonts w:ascii="Lato" w:hAnsi="Lato"/>
-          <w:sz w:val="20"/>
-          <w:szCs w:val="20"/>
-        </w:rPr>
-        <w:t>robust defences</w:t>
+          <w:b/>
+          <w:bCs/>
+          <w:sz w:val="20"/>
+          <w:szCs w:val="20"/>
+        </w:rPr>
+        <w:t>RabbitMQ</w:t>
       </w:r>
       <w:r>
         <w:rPr>
@@ -3657,12 +3711,20 @@
       <w:r>
         <w:rPr>
           <w:rFonts w:ascii="Lato" w:hAnsi="Lato"/>
+          <w:sz w:val="20"/>
+          <w:szCs w:val="20"/>
+        </w:rPr>
+        <w:t xml:space="preserve">The contest ran for </w:t>
+      </w:r>
+      <w:r>
+        <w:rPr>
+          <w:rFonts w:ascii="Lato" w:hAnsi="Lato"/>
           <w:b/>
           <w:bCs/>
           <w:sz w:val="20"/>
           <w:szCs w:val="20"/>
         </w:rPr>
-        <w:t xml:space="preserve">Teck Stack </w:t>
+        <w:t>10 days with 250+ participants from 106 colleges</w:t>
       </w:r>
       <w:r>
         <w:rPr>
@@ -3672,7 +3734,23 @@
           <w:sz w:val="20"/>
           <w:szCs w:val="20"/>
         </w:rPr>
-        <w:t>– Phaser3, TypeScript, Spring Boot Kotlin, Rust,</w:t>
+        <w:t xml:space="preserve"> and 20,000+ match simulations</w:t>
+      </w:r>
+      <w:r>
+        <w:rPr>
+          <w:rFonts w:ascii="Lato" w:hAnsi="Lato"/>
+          <w:sz w:val="20"/>
+          <w:szCs w:val="20"/>
+        </w:rPr>
+        <w:t xml:space="preserve">. </w:t>
+      </w:r>
+      <w:r>
+        <w:rPr>
+          <w:rFonts w:ascii="Lato" w:hAnsi="Lato"/>
+          <w:sz w:val="20"/>
+          <w:szCs w:val="20"/>
+        </w:rPr>
+        <w:t xml:space="preserve">I was responsible for frontend </w:t>
       </w:r>
       <w:r>
         <w:rPr>
@@ -3682,7 +3760,7 @@
           <w:sz w:val="20"/>
           <w:szCs w:val="20"/>
         </w:rPr>
-        <w:t xml:space="preserve"> </w:t>
+        <w:t xml:space="preserve">– leader board and </w:t>
       </w:r>
       <w:r>
         <w:rPr>
@@ -3692,31 +3770,7 @@
           <w:sz w:val="20"/>
           <w:szCs w:val="20"/>
         </w:rPr>
-        <w:t>RabbitMQ</w:t>
-      </w:r>
-      <w:r>
-        <w:rPr>
-          <w:rFonts w:ascii="Lato" w:hAnsi="Lato"/>
-          <w:sz w:val="20"/>
-          <w:szCs w:val="20"/>
-        </w:rPr>
-        <w:t>.</w:t>
-      </w:r>
-      <w:r>
-        <w:rPr>
-          <w:rFonts w:ascii="Lato" w:hAnsi="Lato"/>
-          <w:sz w:val="20"/>
-          <w:szCs w:val="20"/>
-        </w:rPr>
-        <w:t xml:space="preserve"> </w:t>
-      </w:r>
-      <w:r>
-        <w:rPr>
-          <w:rFonts w:ascii="Lato" w:hAnsi="Lato"/>
-          <w:sz w:val="20"/>
-          <w:szCs w:val="20"/>
-        </w:rPr>
-        <w:t xml:space="preserve">The contest ran for </w:t>
+        <w:t>battle TV</w:t>
       </w:r>
       <w:r>
         <w:rPr>
@@ -3726,7 +3780,7 @@
           <w:sz w:val="20"/>
           <w:szCs w:val="20"/>
         </w:rPr>
-        <w:t>10 days with 250+ participants from 106 colleges</w:t>
+        <w:t xml:space="preserve"> page</w:t>
       </w:r>
       <w:r>
         <w:rPr>
@@ -3736,64 +3790,6 @@
           <w:sz w:val="20"/>
           <w:szCs w:val="20"/>
         </w:rPr>
-        <w:t xml:space="preserve"> and 20,000+ match simulations</w:t>
-      </w:r>
-      <w:r>
-        <w:rPr>
-          <w:rFonts w:ascii="Lato" w:hAnsi="Lato"/>
-          <w:sz w:val="20"/>
-          <w:szCs w:val="20"/>
-        </w:rPr>
-        <w:t xml:space="preserve">. </w:t>
-      </w:r>
-      <w:r>
-        <w:rPr>
-          <w:rFonts w:ascii="Lato" w:hAnsi="Lato"/>
-          <w:sz w:val="20"/>
-          <w:szCs w:val="20"/>
-        </w:rPr>
-        <w:t xml:space="preserve">I was responsible for frontend </w:t>
-      </w:r>
-      <w:r>
-        <w:rPr>
-          <w:rFonts w:ascii="Lato" w:hAnsi="Lato"/>
-          <w:b/>
-          <w:bCs/>
-          <w:sz w:val="20"/>
-          <w:szCs w:val="20"/>
-        </w:rPr>
-        <w:t xml:space="preserve">– leader board and </w:t>
-      </w:r>
-      <w:proofErr w:type="spellStart"/>
-      <w:r>
-        <w:rPr>
-          <w:rFonts w:ascii="Lato" w:hAnsi="Lato"/>
-          <w:b/>
-          <w:bCs/>
-          <w:sz w:val="20"/>
-          <w:szCs w:val="20"/>
-        </w:rPr>
-        <w:t>battletv</w:t>
-      </w:r>
-      <w:proofErr w:type="spellEnd"/>
-      <w:r>
-        <w:rPr>
-          <w:rFonts w:ascii="Lato" w:hAnsi="Lato"/>
-          <w:b/>
-          <w:bCs/>
-          <w:sz w:val="20"/>
-          <w:szCs w:val="20"/>
-        </w:rPr>
-        <w:t xml:space="preserve"> page</w:t>
-      </w:r>
-      <w:r>
-        <w:rPr>
-          <w:rFonts w:ascii="Lato" w:hAnsi="Lato"/>
-          <w:b/>
-          <w:bCs/>
-          <w:sz w:val="20"/>
-          <w:szCs w:val="20"/>
-        </w:rPr>
         <w:t>s</w:t>
       </w:r>
       <w:r>
@@ -3804,16 +3800,14 @@
         </w:rPr>
         <w:t xml:space="preserve"> for </w:t>
       </w:r>
-      <w:proofErr w:type="spellStart"/>
-      <w:r>
-        <w:rPr>
-          <w:rFonts w:ascii="Lato" w:hAnsi="Lato"/>
-          <w:sz w:val="20"/>
-          <w:szCs w:val="20"/>
-        </w:rPr>
-        <w:t>codecharacter</w:t>
-      </w:r>
-      <w:proofErr w:type="spellEnd"/>
+      <w:r>
+        <w:rPr>
+          <w:rFonts w:ascii="Lato" w:hAnsi="Lato"/>
+          <w:sz w:val="20"/>
+          <w:szCs w:val="20"/>
+        </w:rPr>
+        <w:t>code character</w:t>
+      </w:r>
       <w:r>
         <w:rPr>
           <w:rFonts w:ascii="Lato" w:hAnsi="Lato"/>
@@ -3884,28 +3878,7 @@
           <w:rFonts w:ascii="Lato" w:hAnsi="Lato"/>
           <w:b/>
         </w:rPr>
-        <w:t>C</w:t>
-      </w:r>
-      <w:r>
-        <w:rPr>
-          <w:rFonts w:ascii="Lato" w:hAnsi="Lato"/>
-          <w:b/>
-        </w:rPr>
-        <w:t>ode</w:t>
-      </w:r>
-      <w:r>
-        <w:rPr>
-          <w:rFonts w:ascii="Lato" w:hAnsi="Lato"/>
-          <w:b/>
-        </w:rPr>
-        <w:t xml:space="preserve">  </w:t>
-      </w:r>
-      <w:r>
-        <w:rPr>
-          <w:rFonts w:ascii="Lato" w:hAnsi="Lato"/>
-          <w:b/>
-        </w:rPr>
-        <w:t>:</w:t>
+        <w:t>Code :</w:t>
       </w:r>
       <w:proofErr w:type="gramEnd"/>
       <w:r>
@@ -3915,7 +3888,7 @@
         </w:rPr>
         <w:t xml:space="preserve"> </w:t>
       </w:r>
-      <w:hyperlink r:id="rId24" w:history="1">
+      <w:hyperlink r:id="rId25" w:history="1">
         <w:r>
           <w:rPr>
             <w:rStyle w:val="Hyperlink"/>
@@ -4299,7 +4272,7 @@
         </w:rPr>
         <w:t xml:space="preserve"> </w:t>
       </w:r>
-      <w:hyperlink r:id="rId25" w:history="1">
+      <w:hyperlink r:id="rId26" w:history="1">
         <w:r>
           <w:rPr>
             <w:rStyle w:val="Hyperlink"/>
@@ -4421,8 +4394,6 @@
           <w:docGrid w:linePitch="360"/>
         </w:sectPr>
       </w:pPr>
-      <w:proofErr w:type="spellStart"/>
-      <w:proofErr w:type="gramStart"/>
       <w:r>
         <w:rPr>
           <w:rFonts w:ascii="Lato" w:hAnsi="Lato"/>
@@ -4431,8 +4402,14 @@
         </w:rPr>
         <w:t>A</w:t>
       </w:r>
-      <w:proofErr w:type="spellEnd"/>
-      <w:proofErr w:type="gramEnd"/>
+      <w:r>
+        <w:rPr>
+          <w:rFonts w:ascii="Lato" w:hAnsi="Lato"/>
+          <w:sz w:val="20"/>
+          <w:szCs w:val="20"/>
+        </w:rPr>
+        <w:t>n</w:t>
+      </w:r>
       <w:r>
         <w:rPr>
           <w:rFonts w:ascii="Lato" w:hAnsi="Lato"/>
@@ -4447,11 +4424,41 @@
           <w:sz w:val="20"/>
           <w:szCs w:val="20"/>
         </w:rPr>
-        <w:t xml:space="preserve"> Used Google analytics and Google </w:t>
-      </w:r>
-      <w:r>
-        <w:rPr>
-          <w:rFonts w:ascii="Lato" w:hAnsi="Lato"/>
+        <w:t xml:space="preserve"> Used </w:t>
+      </w:r>
+      <w:r>
+        <w:rPr>
+          <w:rFonts w:ascii="Lato" w:hAnsi="Lato"/>
+          <w:b/>
+          <w:bCs/>
+          <w:sz w:val="20"/>
+          <w:szCs w:val="20"/>
+        </w:rPr>
+        <w:t>Google analytics</w:t>
+      </w:r>
+      <w:r>
+        <w:rPr>
+          <w:rFonts w:ascii="Lato" w:hAnsi="Lato"/>
+          <w:sz w:val="20"/>
+          <w:szCs w:val="20"/>
+        </w:rPr>
+        <w:t xml:space="preserve"> </w:t>
+      </w:r>
+      <w:r>
+        <w:rPr>
+          <w:rFonts w:ascii="Lato" w:hAnsi="Lato"/>
+          <w:b/>
+          <w:bCs/>
+          <w:sz w:val="20"/>
+          <w:szCs w:val="20"/>
+        </w:rPr>
+        <w:t xml:space="preserve">and Google </w:t>
+      </w:r>
+      <w:r>
+        <w:rPr>
+          <w:rFonts w:ascii="Lato" w:hAnsi="Lato"/>
+          <w:b/>
+          <w:bCs/>
           <w:sz w:val="20"/>
           <w:szCs w:val="20"/>
         </w:rPr>
@@ -4463,18 +4470,42 @@
           <w:sz w:val="20"/>
           <w:szCs w:val="20"/>
         </w:rPr>
-        <w:t xml:space="preserve">. 1k+ downloads on </w:t>
-      </w:r>
-      <w:proofErr w:type="spellStart"/>
-      <w:r>
-        <w:rPr>
-          <w:rFonts w:ascii="Lato" w:hAnsi="Lato"/>
-          <w:sz w:val="20"/>
-          <w:szCs w:val="20"/>
-        </w:rPr>
-        <w:t>playstore</w:t>
-      </w:r>
-      <w:proofErr w:type="spellEnd"/>
+        <w:t xml:space="preserve">. </w:t>
+      </w:r>
+      <w:r>
+        <w:rPr>
+          <w:rFonts w:ascii="Lato" w:hAnsi="Lato"/>
+          <w:b/>
+          <w:bCs/>
+          <w:sz w:val="20"/>
+          <w:szCs w:val="20"/>
+        </w:rPr>
+        <w:t>1k+ downloads</w:t>
+      </w:r>
+      <w:r>
+        <w:rPr>
+          <w:rFonts w:ascii="Lato" w:hAnsi="Lato"/>
+          <w:sz w:val="20"/>
+          <w:szCs w:val="20"/>
+        </w:rPr>
+        <w:t xml:space="preserve"> on </w:t>
+      </w:r>
+      <w:r>
+        <w:rPr>
+          <w:rFonts w:ascii="Lato" w:hAnsi="Lato"/>
+          <w:sz w:val="20"/>
+          <w:szCs w:val="20"/>
+        </w:rPr>
+        <w:t>P</w:t>
+      </w:r>
+      <w:r>
+        <w:rPr>
+          <w:rFonts w:ascii="Lato" w:hAnsi="Lato"/>
+          <w:sz w:val="20"/>
+          <w:szCs w:val="20"/>
+        </w:rPr>
+        <w:t>lay store</w:t>
+      </w:r>
       <w:r>
         <w:rPr>
           <w:rFonts w:ascii="Lato" w:hAnsi="Lato"/>
@@ -5234,7 +5265,7 @@
         </w:rPr>
         <w:t xml:space="preserve">Links                                          : </w:t>
       </w:r>
-      <w:hyperlink r:id="rId26" w:history="1">
+      <w:hyperlink r:id="rId27" w:history="1">
         <w:proofErr w:type="spellStart"/>
         <w:r>
           <w:rPr>
@@ -5255,7 +5286,7 @@
         </w:rPr>
         <w:t xml:space="preserve">, </w:t>
       </w:r>
-      <w:hyperlink r:id="rId27" w:history="1">
+      <w:hyperlink r:id="rId28" w:history="1">
         <w:proofErr w:type="spellStart"/>
         <w:r>
           <w:rPr>
@@ -5276,7 +5307,7 @@
         </w:rPr>
         <w:t xml:space="preserve">, </w:t>
       </w:r>
-      <w:hyperlink r:id="rId28" w:history="1">
+      <w:hyperlink r:id="rId29" w:history="1">
         <w:proofErr w:type="spellStart"/>
         <w:r>
           <w:rPr>
@@ -5297,7 +5328,7 @@
         </w:rPr>
         <w:t xml:space="preserve">, </w:t>
       </w:r>
-      <w:hyperlink r:id="rId29" w:history="1">
+      <w:hyperlink r:id="rId30" w:history="1">
         <w:r>
           <w:rPr>
             <w:rStyle w:val="Hyperlink"/>
@@ -5316,7 +5347,7 @@
         </w:rPr>
         <w:t xml:space="preserve">, </w:t>
       </w:r>
-      <w:hyperlink r:id="rId30" w:history="1">
+      <w:hyperlink r:id="rId31" w:history="1">
         <w:proofErr w:type="spellStart"/>
         <w:r>
           <w:rPr>
@@ -5486,9 +5517,16 @@
       <w:r>
         <w:rPr>
           <w:rFonts w:ascii="Lato" w:eastAsia="Lato" w:hAnsi="Lato" w:cs="Lato"/>
-          <w:b/>
-        </w:rPr>
-        <w:t xml:space="preserve">Full Stack Web and Android Developer at Delta </w:t>
+          <w:bCs/>
+        </w:rPr>
+        <w:t>Full Stack Web and Android Developer at</w:t>
+      </w:r>
+      <w:r>
+        <w:rPr>
+          <w:rFonts w:ascii="Lato" w:eastAsia="Lato" w:hAnsi="Lato" w:cs="Lato"/>
+          <w:b/>
+        </w:rPr>
+        <w:t xml:space="preserve"> Delta </w:t>
       </w:r>
       <w:proofErr w:type="gramStart"/>
       <w:r>
@@ -5826,6 +5864,7 @@
       </w:pPr>
       <w:r>
         <w:rPr>
+          <w:rFonts w:ascii="Lato" w:hAnsi="Lato"/>
           <w:sz w:val="20"/>
           <w:szCs w:val="20"/>
         </w:rPr>
@@ -5851,9 +5890,16 @@
       <w:r>
         <w:rPr>
           <w:rFonts w:ascii="Lato" w:eastAsia="Lato" w:hAnsi="Lato" w:cs="Lato"/>
-          <w:b/>
-        </w:rPr>
-        <w:t>Deputy Manager at Technical Council</w:t>
+          <w:bCs/>
+        </w:rPr>
+        <w:t>Deputy Manager at</w:t>
+      </w:r>
+      <w:r>
+        <w:rPr>
+          <w:rFonts w:ascii="Lato" w:eastAsia="Lato" w:hAnsi="Lato" w:cs="Lato"/>
+          <w:b/>
+        </w:rPr>
+        <w:t xml:space="preserve"> Technical Council</w:t>
       </w:r>
       <w:r>
         <w:rPr>
@@ -6217,33 +6263,24 @@
       <w:r>
         <w:rPr>
           <w:rFonts w:ascii="Lato" w:eastAsia="Lato" w:hAnsi="Lato" w:cs="Lato"/>
-          <w:b/>
-        </w:rPr>
-        <w:t xml:space="preserve">Executive Member at </w:t>
-      </w:r>
-      <w:proofErr w:type="spellStart"/>
-      <w:r>
-        <w:rPr>
-          <w:rFonts w:ascii="Lato" w:eastAsia="Lato" w:hAnsi="Lato" w:cs="Lato"/>
-          <w:b/>
-        </w:rPr>
-        <w:t>Code</w:t>
-      </w:r>
-      <w:r>
-        <w:rPr>
-          <w:rFonts w:ascii="Lato" w:eastAsia="Lato" w:hAnsi="Lato" w:cs="Lato"/>
-          <w:b/>
-        </w:rPr>
-        <w:t>C</w:t>
-      </w:r>
-      <w:r>
-        <w:rPr>
-          <w:rFonts w:ascii="Lato" w:eastAsia="Lato" w:hAnsi="Lato" w:cs="Lato"/>
-          <w:b/>
-        </w:rPr>
-        <w:t>hef</w:t>
-      </w:r>
-      <w:proofErr w:type="spellEnd"/>
+          <w:bCs/>
+        </w:rPr>
+        <w:t>Executive Member at</w:t>
+      </w:r>
+      <w:r>
+        <w:rPr>
+          <w:rFonts w:ascii="Lato" w:eastAsia="Lato" w:hAnsi="Lato" w:cs="Lato"/>
+          <w:b/>
+        </w:rPr>
+        <w:t xml:space="preserve"> </w:t>
+      </w:r>
+      <w:r>
+        <w:rPr>
+          <w:rFonts w:ascii="Lato" w:eastAsia="Lato" w:hAnsi="Lato" w:cs="Lato"/>
+          <w:b/>
+        </w:rPr>
+        <w:t>Code Chef</w:t>
+      </w:r>
       <w:r>
         <w:rPr>
           <w:rFonts w:ascii="Lato" w:eastAsia="Lato" w:hAnsi="Lato" w:cs="Lato"/>
@@ -6367,16 +6404,14 @@
         </w:rPr>
         <w:t xml:space="preserve">xecutive member at </w:t>
       </w:r>
-      <w:proofErr w:type="spellStart"/>
-      <w:r>
-        <w:rPr>
-          <w:rFonts w:ascii="Lato" w:eastAsia="Lato" w:hAnsi="Lato" w:cs="Lato"/>
-          <w:sz w:val="20"/>
-          <w:szCs w:val="20"/>
-        </w:rPr>
-        <w:t>CodeChef</w:t>
-      </w:r>
-      <w:proofErr w:type="spellEnd"/>
+      <w:r>
+        <w:rPr>
+          <w:rFonts w:ascii="Lato" w:eastAsia="Lato" w:hAnsi="Lato" w:cs="Lato"/>
+          <w:sz w:val="20"/>
+          <w:szCs w:val="20"/>
+        </w:rPr>
+        <w:t>Code Chef</w:t>
+      </w:r>
       <w:r>
         <w:rPr>
           <w:rFonts w:ascii="Lato" w:eastAsia="Lato" w:hAnsi="Lato" w:cs="Lato"/>
@@ -6391,7 +6426,25 @@
           <w:sz w:val="20"/>
           <w:szCs w:val="20"/>
         </w:rPr>
-        <w:t>, competitive programming community of NIT Trichy</w:t>
+        <w:t xml:space="preserve">, </w:t>
+      </w:r>
+      <w:r>
+        <w:rPr>
+          <w:rFonts w:ascii="Lato" w:eastAsia="Lato" w:hAnsi="Lato" w:cs="Lato"/>
+          <w:b/>
+          <w:bCs/>
+          <w:sz w:val="20"/>
+          <w:szCs w:val="20"/>
+        </w:rPr>
+        <w:t>competitive programming</w:t>
+      </w:r>
+      <w:r>
+        <w:rPr>
+          <w:rFonts w:ascii="Lato" w:eastAsia="Lato" w:hAnsi="Lato" w:cs="Lato"/>
+          <w:sz w:val="20"/>
+          <w:szCs w:val="20"/>
+        </w:rPr>
+        <w:t xml:space="preserve"> community of NIT Trichy</w:t>
       </w:r>
       <w:r>
         <w:rPr>
@@ -6517,16 +6570,23 @@
       <w:r>
         <w:rPr>
           <w:rFonts w:ascii="Lato" w:eastAsia="Lato" w:hAnsi="Lato" w:cs="Lato"/>
-          <w:b/>
+          <w:bCs/>
         </w:rPr>
         <w:t>Web Developer and Content Writer</w:t>
       </w:r>
       <w:r>
         <w:rPr>
           <w:rFonts w:ascii="Lato" w:eastAsia="Lato" w:hAnsi="Lato" w:cs="Lato"/>
-          <w:b/>
-        </w:rPr>
-        <w:t xml:space="preserve">, </w:t>
+          <w:bCs/>
+        </w:rPr>
+        <w:t>,</w:t>
+      </w:r>
+      <w:r>
+        <w:rPr>
+          <w:rFonts w:ascii="Lato" w:eastAsia="Lato" w:hAnsi="Lato" w:cs="Lato"/>
+          <w:b/>
+        </w:rPr>
+        <w:t xml:space="preserve"> </w:t>
       </w:r>
       <w:r>
         <w:rPr>
@@ -6540,14 +6600,21 @@
           <w:rFonts w:ascii="Lato" w:eastAsia="Lato" w:hAnsi="Lato" w:cs="Lato"/>
           <w:b/>
         </w:rPr>
-        <w:t xml:space="preserve">:                                         </w:t>
-      </w:r>
-      <w:r>
-        <w:rPr>
-          <w:rFonts w:ascii="Lato" w:eastAsia="Lato" w:hAnsi="Lato" w:cs="Lato"/>
-          <w:b/>
-        </w:rPr>
-        <w:t xml:space="preserve">                        </w:t>
+        <w:t xml:space="preserve"> NIT Trichy</w:t>
+      </w:r>
+      <w:r>
+        <w:rPr>
+          <w:rFonts w:ascii="Lato" w:eastAsia="Lato" w:hAnsi="Lato" w:cs="Lato"/>
+          <w:b/>
+        </w:rPr>
+        <w:t xml:space="preserve">:                           </w:t>
+      </w:r>
+      <w:r>
+        <w:rPr>
+          <w:rFonts w:ascii="Lato" w:eastAsia="Lato" w:hAnsi="Lato" w:cs="Lato"/>
+          <w:b/>
+        </w:rPr>
+        <w:t xml:space="preserve">                  </w:t>
       </w:r>
       <w:r>
         <w:rPr>
@@ -6615,6 +6682,8 @@
         <w:jc w:val="both"/>
         <w:rPr>
           <w:rFonts w:ascii="Lato" w:eastAsia="Lato" w:hAnsi="Lato" w:cs="Lato"/>
+          <w:sz w:val="20"/>
+          <w:szCs w:val="20"/>
         </w:rPr>
         <w:sectPr>
           <w:type w:val="continuous"/>
@@ -6627,30 +6696,40 @@
       <w:r>
         <w:rPr>
           <w:rFonts w:ascii="Lato" w:eastAsia="Lato" w:hAnsi="Lato" w:cs="Lato"/>
+          <w:sz w:val="20"/>
+          <w:szCs w:val="20"/>
         </w:rPr>
         <w:t xml:space="preserve">Moments is </w:t>
       </w:r>
       <w:r>
         <w:rPr>
           <w:rFonts w:ascii="Lato" w:eastAsia="Lato" w:hAnsi="Lato" w:cs="Lato"/>
+          <w:sz w:val="20"/>
+          <w:szCs w:val="20"/>
         </w:rPr>
         <w:t>technical symposium of department of civil engineering,</w:t>
       </w:r>
       <w:r>
         <w:rPr>
           <w:rFonts w:ascii="Lato" w:eastAsia="Lato" w:hAnsi="Lato" w:cs="Lato"/>
+          <w:sz w:val="20"/>
+          <w:szCs w:val="20"/>
         </w:rPr>
         <w:t xml:space="preserve"> NIT Trichy</w:t>
       </w:r>
       <w:r>
         <w:rPr>
           <w:rFonts w:ascii="Lato" w:eastAsia="Lato" w:hAnsi="Lato" w:cs="Lato"/>
+          <w:sz w:val="20"/>
+          <w:szCs w:val="20"/>
         </w:rPr>
         <w:t xml:space="preserve">. </w:t>
       </w:r>
       <w:r>
         <w:rPr>
           <w:rFonts w:ascii="Lato" w:eastAsia="Lato" w:hAnsi="Lato" w:cs="Lato"/>
+          <w:sz w:val="20"/>
+          <w:szCs w:val="20"/>
         </w:rPr>
         <w:t xml:space="preserve">Being part of </w:t>
       </w:r>
@@ -6658,6 +6737,8 @@
       <w:r>
         <w:rPr>
           <w:rFonts w:ascii="Lato" w:eastAsia="Lato" w:hAnsi="Lato" w:cs="Lato"/>
+          <w:sz w:val="20"/>
+          <w:szCs w:val="20"/>
         </w:rPr>
         <w:t>webops</w:t>
       </w:r>
@@ -6665,24 +6746,32 @@
       <w:r>
         <w:rPr>
           <w:rFonts w:ascii="Lato" w:eastAsia="Lato" w:hAnsi="Lato" w:cs="Lato"/>
+          <w:sz w:val="20"/>
+          <w:szCs w:val="20"/>
         </w:rPr>
         <w:t xml:space="preserve"> team of Moments, we designed </w:t>
       </w:r>
       <w:r>
         <w:rPr>
           <w:rFonts w:ascii="Lato" w:eastAsia="Lato" w:hAnsi="Lato" w:cs="Lato"/>
+          <w:sz w:val="20"/>
+          <w:szCs w:val="20"/>
         </w:rPr>
         <w:t>the website for Moments 2022</w:t>
       </w:r>
       <w:r>
         <w:rPr>
           <w:rFonts w:ascii="Lato" w:eastAsia="Lato" w:hAnsi="Lato" w:cs="Lato"/>
+          <w:sz w:val="20"/>
+          <w:szCs w:val="20"/>
         </w:rPr>
         <w:t xml:space="preserve">. Being part of content team of Moments, </w:t>
       </w:r>
       <w:r>
         <w:rPr>
           <w:rFonts w:ascii="Lato" w:eastAsia="Lato" w:hAnsi="Lato" w:cs="Lato"/>
+          <w:sz w:val="20"/>
+          <w:szCs w:val="20"/>
         </w:rPr>
         <w:t xml:space="preserve">I did anchoring of Moments 2022 and conducted one guest </w:t>
       </w:r>
@@ -6690,14 +6779,26 @@
       <w:r>
         <w:rPr>
           <w:rFonts w:ascii="Lato" w:eastAsia="Lato" w:hAnsi="Lato" w:cs="Lato"/>
+          <w:sz w:val="20"/>
+          <w:szCs w:val="20"/>
         </w:rPr>
         <w:t>lecture</w:t>
       </w:r>
       <w:r>
         <w:rPr>
           <w:rFonts w:ascii="Lato" w:eastAsia="Lato" w:hAnsi="Lato" w:cs="Lato"/>
-        </w:rPr>
-        <w:t xml:space="preserve"> .</w:t>
+          <w:sz w:val="20"/>
+          <w:szCs w:val="20"/>
+        </w:rPr>
+        <w:t xml:space="preserve"> </w:t>
+      </w:r>
+      <w:r>
+        <w:rPr>
+          <w:rFonts w:ascii="Lato" w:eastAsia="Lato" w:hAnsi="Lato" w:cs="Lato"/>
+          <w:sz w:val="20"/>
+          <w:szCs w:val="20"/>
+        </w:rPr>
+        <w:t>.</w:t>
       </w:r>
       <w:proofErr w:type="gramEnd"/>
     </w:p>
@@ -10747,16 +10848,25 @@
 </file>
 
 <file path=customXml/item1.xml><?xml version="1.0" encoding="utf-8"?>
+<b:Sources xmlns:b="http://schemas.openxmlformats.org/officeDocument/2006/bibliography" xmlns="http://schemas.openxmlformats.org/officeDocument/2006/bibliography" SelectedStyle="\APASixthEditionOfficeOnline.xsl" StyleName="APA" Version="6"/>
+</file>
+
+<file path=customXml/item2.xml><?xml version="1.0" encoding="utf-8"?>
 <p:properties xmlns:p="http://schemas.microsoft.com/office/2006/metadata/properties" xmlns:xsi="http://www.w3.org/2001/XMLSchema-instance" xmlns:pc="http://schemas.microsoft.com/office/infopath/2007/PartnerControls">
   <documentManagement/>
 </p:properties>
 </file>
 
-<file path=customXml/item2.xml><?xml version="1.0" encoding="utf-8"?>
-<b:Sources xmlns:b="http://schemas.openxmlformats.org/officeDocument/2006/bibliography" xmlns="http://schemas.openxmlformats.org/officeDocument/2006/bibliography" SelectedStyle="\APASixthEditionOfficeOnline.xsl" StyleName="APA" Version="6"/>
+<file path=customXml/item3.xml><?xml version="1.0" encoding="utf-8"?>
+<?mso-contentType ?>
+<FormTemplates xmlns="http://schemas.microsoft.com/sharepoint/v3/contenttype/forms">
+  <Display>DocumentLibraryForm</Display>
+  <Edit>DocumentLibraryForm</Edit>
+  <New>DocumentLibraryForm</New>
+</FormTemplates>
 </file>
 
-<file path=customXml/item3.xml><?xml version="1.0" encoding="utf-8"?>
+<file path=customXml/item4.xml><?xml version="1.0" encoding="utf-8"?>
 <ct:contentTypeSchema xmlns:ct="http://schemas.microsoft.com/office/2006/metadata/contentType" xmlns:ma="http://schemas.microsoft.com/office/2006/metadata/properties/metaAttributes" ct:_="" ma:_="" ma:contentTypeName="Document" ma:contentTypeID="0x01010054E8EBE579ED724DA6862405C7970F81" ma:contentTypeVersion="12" ma:contentTypeDescription="Create a new document." ma:contentTypeScope="" ma:versionID="b4ab5376ec329507baeffdcb3c7576c7">
   <xsd:schema xmlns:xsd="http://www.w3.org/2001/XMLSchema" xmlns:xs="http://www.w3.org/2001/XMLSchema" xmlns:p="http://schemas.microsoft.com/office/2006/metadata/properties" xmlns:ns3="49fa8af8-517d-491f-a3d5-7cf68fb985f9" xmlns:ns4="5d848a0f-dbe6-471c-a407-bb7a402dc859" targetNamespace="http://schemas.microsoft.com/office/2006/metadata/properties" ma:root="true" ma:fieldsID="1ef87aeab1430e9207670285a6ac8442" ns3:_="" ns4:_="">
     <xsd:import namespace="49fa8af8-517d-491f-a3d5-7cf68fb985f9"/>
@@ -10973,16 +11083,15 @@
 </ct:contentTypeSchema>
 </file>
 
-<file path=customXml/item4.xml><?xml version="1.0" encoding="utf-8"?>
-<?mso-contentType ?>
-<FormTemplates xmlns="http://schemas.microsoft.com/sharepoint/v3/contenttype/forms">
-  <Display>DocumentLibraryForm</Display>
-  <Edit>DocumentLibraryForm</Edit>
-  <New>DocumentLibraryForm</New>
-</FormTemplates>
+<file path=customXml/itemProps1.xml><?xml version="1.0" encoding="utf-8"?>
+<ds:datastoreItem xmlns:ds="http://schemas.openxmlformats.org/officeDocument/2006/customXml" ds:itemID="{4DC11709-1728-462D-8725-A42CF9785912}">
+  <ds:schemaRefs>
+    <ds:schemaRef ds:uri="http://schemas.openxmlformats.org/officeDocument/2006/bibliography"/>
+  </ds:schemaRefs>
+</ds:datastoreItem>
 </file>
 
-<file path=customXml/itemProps1.xml><?xml version="1.0" encoding="utf-8"?>
+<file path=customXml/itemProps2.xml><?xml version="1.0" encoding="utf-8"?>
 <ds:datastoreItem xmlns:ds="http://schemas.openxmlformats.org/officeDocument/2006/customXml" ds:itemID="{EE758FA4-464B-4666-864D-D6D0B7F7B76B}">
   <ds:schemaRefs>
     <ds:schemaRef ds:uri="http://schemas.microsoft.com/office/2006/metadata/properties"/>
@@ -10991,15 +11100,15 @@
 </ds:datastoreItem>
 </file>
 
-<file path=customXml/itemProps2.xml><?xml version="1.0" encoding="utf-8"?>
-<ds:datastoreItem xmlns:ds="http://schemas.openxmlformats.org/officeDocument/2006/customXml" ds:itemID="{4DC11709-1728-462D-8725-A42CF9785912}">
+<file path=customXml/itemProps3.xml><?xml version="1.0" encoding="utf-8"?>
+<ds:datastoreItem xmlns:ds="http://schemas.openxmlformats.org/officeDocument/2006/customXml" ds:itemID="{80345F14-94B4-4676-A277-140295AAB9F3}">
   <ds:schemaRefs>
-    <ds:schemaRef ds:uri="http://schemas.openxmlformats.org/officeDocument/2006/bibliography"/>
+    <ds:schemaRef ds:uri="http://schemas.microsoft.com/sharepoint/v3/contenttype/forms"/>
   </ds:schemaRefs>
 </ds:datastoreItem>
 </file>
 
-<file path=customXml/itemProps3.xml><?xml version="1.0" encoding="utf-8"?>
+<file path=customXml/itemProps4.xml><?xml version="1.0" encoding="utf-8"?>
 <ds:datastoreItem xmlns:ds="http://schemas.openxmlformats.org/officeDocument/2006/customXml" ds:itemID="{C299260E-7C1E-4663-91CA-5F255A5DAC6D}">
   <ds:schemaRefs>
     <ds:schemaRef ds:uri="http://schemas.microsoft.com/office/2006/metadata/contentType"/>
@@ -11016,12 +11125,4 @@
     <ds:schemaRef ds:uri="http://schemas.microsoft.com/internal/obd"/>
   </ds:schemaRefs>
 </ds:datastoreItem>
-</file>
-
-<file path=customXml/itemProps4.xml><?xml version="1.0" encoding="utf-8"?>
-<ds:datastoreItem xmlns:ds="http://schemas.openxmlformats.org/officeDocument/2006/customXml" ds:itemID="{80345F14-94B4-4676-A277-140295AAB9F3}">
-  <ds:schemaRefs>
-    <ds:schemaRef ds:uri="http://schemas.microsoft.com/sharepoint/v3/contenttype/forms"/>
-  </ds:schemaRefs>
-</ds:datastoreItem>
 </file>
</xml_diff>